<commit_message>
CHANGED:updated document files of iremix_microservices
</commit_message>
<xml_diff>
--- a/V0.1_remix_mediawiki_piwik_microservices/软件著作权登记确认函.docx
+++ b/V0.1_remix_mediawiki_piwik_microservices/软件著作权登记确认函.docx
@@ -1,12 +1,12 @@
 
 <file path=word/document.xml><?xml version="1.0" encoding="utf-8"?>
-<w:document xmlns:wpc="http://schemas.microsoft.com/office/word/2010/wordprocessingCanvas" xmlns:mc="http://schemas.openxmlformats.org/markup-compatibility/2006" xmlns:o="urn:schemas-microsoft-com:office:office" xmlns:r="http://schemas.openxmlformats.org/officeDocument/2006/relationships" xmlns:m="http://schemas.openxmlformats.org/officeDocument/2006/math" xmlns:v="urn:schemas-microsoft-com:vml" xmlns:wp14="http://schemas.microsoft.com/office/word/2010/wordprocessingDrawing" xmlns:wp="http://schemas.openxmlformats.org/drawingml/2006/wordprocessingDrawing" xmlns:w="http://schemas.openxmlformats.org/wordprocessingml/2006/main" xmlns:w14="http://schemas.microsoft.com/office/word/2010/wordml" xmlns:w10="urn:schemas-microsoft-com:office:word" xmlns:w15="http://schemas.microsoft.com/office/word/2012/wordml" xmlns:wpg="http://schemas.microsoft.com/office/word/2010/wordprocessingGroup" xmlns:wpi="http://schemas.microsoft.com/office/word/2010/wordprocessingInk" xmlns:wne="http://schemas.microsoft.com/office/word/2006/wordml" xmlns:wps="http://schemas.microsoft.com/office/word/2010/wordprocessingShape" xmlns:wpsCustomData="http://www.wps.cn/officeDocument/2013/wpsCustomData" mc:Ignorable="w14 w15 wp14">
+<w:document xmlns:wpc="http://schemas.microsoft.com/office/word/2010/wordprocessingCanvas" xmlns:mo="http://schemas.microsoft.com/office/mac/office/2008/main" xmlns:mc="http://schemas.openxmlformats.org/markup-compatibility/2006" xmlns:mv="urn:schemas-microsoft-com:mac:vml" xmlns:o="urn:schemas-microsoft-com:office:office" xmlns:r="http://schemas.openxmlformats.org/officeDocument/2006/relationships" xmlns:m="http://schemas.openxmlformats.org/officeDocument/2006/math" xmlns:v="urn:schemas-microsoft-com:vml" xmlns:wp14="http://schemas.microsoft.com/office/word/2010/wordprocessingDrawing" xmlns:wp="http://schemas.openxmlformats.org/drawingml/2006/wordprocessingDrawing" xmlns:w10="urn:schemas-microsoft-com:office:word" xmlns:w="http://schemas.openxmlformats.org/wordprocessingml/2006/main" xmlns:w14="http://schemas.microsoft.com/office/word/2010/wordml" xmlns:wpg="http://schemas.microsoft.com/office/word/2010/wordprocessingGroup" xmlns:wpi="http://schemas.microsoft.com/office/word/2010/wordprocessingInk" xmlns:wne="http://schemas.microsoft.com/office/word/2006/wordml" xmlns:wps="http://schemas.microsoft.com/office/word/2010/wordprocessingShape" mc:Ignorable="w14 wp14">
   <w:body>
     <w:p>
       <w:pPr>
         <w:jc w:val="center"/>
         <w:rPr>
-          <w:rFonts w:hint="eastAsia" w:ascii="宋体" w:hAnsi="宋体"/>
+          <w:rFonts w:ascii="宋体" w:hAnsi="宋体"/>
           <w:b/>
           <w:sz w:val="36"/>
           <w:szCs w:val="36"/>
@@ -25,7 +25,7 @@
       </w:pPr>
       <w:r>
         <w:rPr>
-          <w:rFonts w:hint="eastAsia" w:ascii="宋体" w:hAnsi="宋体"/>
+          <w:rFonts w:ascii="宋体" w:hAnsi="宋体" w:hint="eastAsia"/>
           <w:b/>
           <w:sz w:val="36"/>
           <w:szCs w:val="36"/>
@@ -45,7 +45,7 @@
     </w:p>
     <w:p>
       <w:pPr>
-        <w:pStyle w:val="10"/>
+        <w:pStyle w:val="ListParagraph1"/>
         <w:ind w:firstLine="480"/>
         <w:rPr>
           <w:rFonts w:ascii="宋体" w:hAnsi="宋体"/>
@@ -59,16 +59,16 @@
         <w:adjustRightInd w:val="0"/>
         <w:snapToGrid w:val="0"/>
         <w:spacing w:line="360" w:lineRule="auto"/>
-        <w:ind w:firstLine="480" w:firstLineChars="200"/>
-        <w:rPr>
-          <w:rFonts w:ascii="宋体" w:hAnsi="宋体"/>
-          <w:sz w:val="24"/>
-          <w:szCs w:val="24"/>
-        </w:rPr>
-      </w:pPr>
-      <w:r>
-        <w:rPr>
-          <w:rFonts w:hint="eastAsia" w:ascii="宋体" w:hAnsi="宋体"/>
+        <w:ind w:firstLineChars="200" w:firstLine="480"/>
+        <w:rPr>
+          <w:rFonts w:ascii="宋体" w:hAnsi="宋体"/>
+          <w:sz w:val="24"/>
+          <w:szCs w:val="24"/>
+        </w:rPr>
+      </w:pPr>
+      <w:r>
+        <w:rPr>
+          <w:rFonts w:ascii="宋体" w:hAnsi="宋体" w:hint="eastAsia"/>
           <w:sz w:val="24"/>
           <w:szCs w:val="24"/>
         </w:rPr>
@@ -76,7 +76,7 @@
       </w:r>
       <w:r>
         <w:rPr>
-          <w:rFonts w:hint="eastAsia" w:ascii="宋体" w:hAnsi="宋体"/>
+          <w:rFonts w:ascii="宋体" w:hAnsi="宋体" w:hint="eastAsia"/>
           <w:b/>
           <w:sz w:val="24"/>
           <w:szCs w:val="24"/>
@@ -86,7 +86,7 @@
       </w:r>
       <w:r>
         <w:rPr>
-          <w:rFonts w:hint="eastAsia" w:ascii="宋体" w:hAnsi="宋体"/>
+          <w:rFonts w:ascii="宋体" w:hAnsi="宋体" w:hint="eastAsia"/>
           <w:sz w:val="24"/>
           <w:szCs w:val="24"/>
         </w:rPr>
@@ -102,7 +102,7 @@
       </w:r>
       <w:r>
         <w:rPr>
-          <w:rFonts w:hint="eastAsia" w:ascii="宋体" w:hAnsi="宋体"/>
+          <w:rFonts w:ascii="宋体" w:hAnsi="宋体" w:hint="eastAsia"/>
           <w:sz w:val="24"/>
           <w:szCs w:val="24"/>
         </w:rPr>
@@ -118,7 +118,7 @@
       </w:r>
       <w:r>
         <w:rPr>
-          <w:rFonts w:hint="eastAsia" w:ascii="宋体" w:hAnsi="宋体"/>
+          <w:rFonts w:ascii="宋体" w:hAnsi="宋体" w:hint="eastAsia"/>
           <w:sz w:val="24"/>
           <w:szCs w:val="24"/>
         </w:rPr>
@@ -127,31 +127,31 @@
     </w:p>
     <w:p>
       <w:pPr>
-        <w:pStyle w:val="11"/>
+        <w:pStyle w:val="1"/>
         <w:tabs>
           <w:tab w:val="left" w:pos="1080"/>
         </w:tabs>
         <w:adjustRightInd w:val="0"/>
         <w:snapToGrid w:val="0"/>
         <w:spacing w:line="360" w:lineRule="auto"/>
-        <w:ind w:left="600" w:firstLine="0" w:firstLineChars="0"/>
-        <w:rPr>
-          <w:rFonts w:ascii="宋体" w:hAnsi="宋体"/>
-          <w:sz w:val="24"/>
-          <w:szCs w:val="24"/>
-        </w:rPr>
-      </w:pPr>
-    </w:p>
-    <w:p>
-      <w:pPr>
-        <w:pStyle w:val="11"/>
+        <w:ind w:left="600" w:firstLineChars="0" w:firstLine="0"/>
+        <w:rPr>
+          <w:rFonts w:ascii="宋体" w:hAnsi="宋体"/>
+          <w:sz w:val="24"/>
+          <w:szCs w:val="24"/>
+        </w:rPr>
+      </w:pPr>
+    </w:p>
+    <w:p>
+      <w:pPr>
+        <w:pStyle w:val="1"/>
         <w:tabs>
           <w:tab w:val="left" w:pos="540"/>
         </w:tabs>
         <w:adjustRightInd w:val="0"/>
         <w:snapToGrid w:val="0"/>
         <w:spacing w:line="480" w:lineRule="auto"/>
-        <w:ind w:left="360" w:hanging="360" w:hangingChars="150"/>
+        <w:ind w:left="360" w:hangingChars="150" w:hanging="360"/>
         <w:rPr>
           <w:rFonts w:ascii="宋体" w:hAnsi="宋体"/>
           <w:sz w:val="24"/>
@@ -168,7 +168,7 @@
       </w:r>
       <w:r>
         <w:rPr>
-          <w:rFonts w:hint="eastAsia" w:ascii="宋体" w:hAnsi="宋体"/>
+          <w:rFonts w:ascii="宋体" w:hAnsi="宋体" w:hint="eastAsia"/>
           <w:sz w:val="24"/>
           <w:szCs w:val="24"/>
         </w:rPr>
@@ -184,7 +184,7 @@
       </w:r>
       <w:r>
         <w:rPr>
-          <w:rFonts w:hint="eastAsia" w:ascii="宋体" w:hAnsi="宋体"/>
+          <w:rFonts w:ascii="宋体" w:hAnsi="宋体" w:hint="eastAsia"/>
           <w:sz w:val="24"/>
           <w:szCs w:val="24"/>
         </w:rPr>
@@ -193,14 +193,14 @@
     </w:p>
     <w:p>
       <w:pPr>
-        <w:pStyle w:val="11"/>
+        <w:pStyle w:val="1"/>
         <w:tabs>
           <w:tab w:val="left" w:pos="540"/>
         </w:tabs>
         <w:adjustRightInd w:val="0"/>
         <w:snapToGrid w:val="0"/>
         <w:spacing w:line="480" w:lineRule="auto"/>
-        <w:ind w:firstLine="0" w:firstLineChars="0"/>
+        <w:ind w:firstLineChars="0" w:firstLine="0"/>
         <w:rPr>
           <w:rFonts w:ascii="宋体" w:hAnsi="宋体"/>
           <w:sz w:val="24"/>
@@ -217,7 +217,7 @@
       </w:r>
       <w:r>
         <w:rPr>
-          <w:rFonts w:hint="eastAsia" w:ascii="宋体" w:hAnsi="宋体"/>
+          <w:rFonts w:ascii="宋体" w:hAnsi="宋体" w:hint="eastAsia"/>
           <w:sz w:val="24"/>
           <w:szCs w:val="24"/>
         </w:rPr>
@@ -234,23 +234,23 @@
     </w:p>
     <w:p>
       <w:pPr>
-        <w:pStyle w:val="11"/>
+        <w:pStyle w:val="1"/>
         <w:tabs>
           <w:tab w:val="left" w:pos="540"/>
         </w:tabs>
         <w:adjustRightInd w:val="0"/>
         <w:snapToGrid w:val="0"/>
         <w:spacing w:line="480" w:lineRule="auto"/>
-        <w:ind w:firstLine="240" w:firstLineChars="100"/>
-        <w:rPr>
-          <w:rFonts w:ascii="宋体" w:hAnsi="宋体"/>
-          <w:sz w:val="24"/>
-          <w:szCs w:val="24"/>
-        </w:rPr>
-      </w:pPr>
-      <w:r>
-        <w:rPr>
-          <w:rFonts w:hint="eastAsia" w:ascii="宋体" w:hAnsi="宋体"/>
+        <w:ind w:firstLineChars="100" w:firstLine="240"/>
+        <w:rPr>
+          <w:rFonts w:ascii="宋体" w:hAnsi="宋体"/>
+          <w:sz w:val="24"/>
+          <w:szCs w:val="24"/>
+        </w:rPr>
+      </w:pPr>
+      <w:r>
+        <w:rPr>
+          <w:rFonts w:ascii="宋体" w:hAnsi="宋体" w:hint="eastAsia"/>
           <w:sz w:val="24"/>
           <w:szCs w:val="24"/>
         </w:rPr>
@@ -266,7 +266,7 @@
       </w:r>
       <w:r>
         <w:rPr>
-          <w:rFonts w:hint="eastAsia" w:ascii="宋体" w:hAnsi="宋体"/>
+          <w:rFonts w:ascii="宋体" w:hAnsi="宋体" w:hint="eastAsia"/>
           <w:sz w:val="24"/>
           <w:szCs w:val="24"/>
         </w:rPr>
@@ -274,28 +274,27 @@
       </w:r>
       <w:r>
         <w:rPr>
-          <w:rFonts w:hint="eastAsia" w:ascii="宋体" w:hAnsi="宋体"/>
-          <w:b/>
-          <w:sz w:val="24"/>
-          <w:szCs w:val="24"/>
-          <w:u w:val="single"/>
-        </w:rPr>
-        <w:t>文档说明：面向云的视频图像文字分析平台沉浸式个性化聊天机器人App</w:t>
-      </w:r>
-      <w:r>
-        <w:rPr>
-          <w:rFonts w:hint="eastAsia" w:ascii="宋体" w:hAnsi="宋体"/>
-          <w:b/>
-          <w:sz w:val="24"/>
-          <w:szCs w:val="24"/>
-          <w:u w:val="single"/>
-          <w:lang w:val="en-US" w:eastAsia="zh-CN"/>
+          <w:rFonts w:ascii="宋体" w:hAnsi="宋体" w:hint="eastAsia"/>
+          <w:b/>
+          <w:sz w:val="24"/>
+          <w:szCs w:val="24"/>
+          <w:u w:val="single"/>
+        </w:rPr>
+        <w:t>智能化编排微服务-使用手册</w:t>
+      </w:r>
+      <w:r>
+        <w:rPr>
+          <w:rFonts w:ascii="宋体" w:hAnsi="宋体" w:hint="eastAsia"/>
+          <w:b/>
+          <w:sz w:val="24"/>
+          <w:szCs w:val="24"/>
+          <w:u w:val="single"/>
         </w:rPr>
         <w:t xml:space="preserve"> </w:t>
       </w:r>
       <w:r>
         <w:rPr>
-          <w:rFonts w:hint="eastAsia" w:ascii="宋体" w:hAnsi="宋体"/>
+          <w:rFonts w:ascii="宋体" w:hAnsi="宋体" w:hint="eastAsia"/>
           <w:b/>
           <w:sz w:val="24"/>
           <w:szCs w:val="24"/>
@@ -315,7 +314,7 @@
       </w:r>
       <w:r>
         <w:rPr>
-          <w:rFonts w:hint="eastAsia" w:ascii="宋体" w:hAnsi="宋体"/>
+          <w:rFonts w:ascii="宋体" w:hAnsi="宋体" w:hint="eastAsia"/>
           <w:b/>
           <w:sz w:val="24"/>
           <w:szCs w:val="24"/>
@@ -325,18 +324,17 @@
       </w:r>
       <w:r>
         <w:rPr>
-          <w:rFonts w:hint="eastAsia" w:ascii="宋体" w:hAnsi="宋体"/>
-          <w:b/>
-          <w:sz w:val="24"/>
-          <w:szCs w:val="24"/>
-          <w:u w:val="single"/>
-          <w:lang w:val="en-US" w:eastAsia="zh-CN"/>
-        </w:rPr>
-        <w:t>8</w:t>
-      </w:r>
-      <w:r>
-        <w:rPr>
-          <w:rFonts w:hint="eastAsia" w:ascii="宋体" w:hAnsi="宋体"/>
+          <w:rFonts w:ascii="宋体" w:hAnsi="宋体" w:hint="eastAsia"/>
+          <w:b/>
+          <w:sz w:val="24"/>
+          <w:szCs w:val="24"/>
+          <w:u w:val="single"/>
+        </w:rPr>
+        <w:t>6</w:t>
+      </w:r>
+      <w:r>
+        <w:rPr>
+          <w:rFonts w:ascii="宋体" w:hAnsi="宋体" w:hint="eastAsia"/>
           <w:b/>
           <w:sz w:val="24"/>
           <w:szCs w:val="24"/>
@@ -346,7 +344,7 @@
       </w:r>
       <w:r>
         <w:rPr>
-          <w:rFonts w:hint="eastAsia" w:ascii="宋体" w:hAnsi="宋体"/>
+          <w:rFonts w:ascii="宋体" w:hAnsi="宋体" w:hint="eastAsia"/>
           <w:sz w:val="24"/>
           <w:szCs w:val="24"/>
         </w:rPr>
@@ -355,23 +353,23 @@
     </w:p>
     <w:p>
       <w:pPr>
-        <w:pStyle w:val="11"/>
+        <w:pStyle w:val="1"/>
         <w:tabs>
           <w:tab w:val="left" w:pos="540"/>
         </w:tabs>
         <w:adjustRightInd w:val="0"/>
         <w:snapToGrid w:val="0"/>
         <w:spacing w:line="480" w:lineRule="auto"/>
-        <w:ind w:firstLine="240" w:firstLineChars="100"/>
-        <w:rPr>
-          <w:rFonts w:ascii="宋体" w:hAnsi="宋体"/>
-          <w:sz w:val="24"/>
-          <w:szCs w:val="24"/>
-        </w:rPr>
-      </w:pPr>
-      <w:r>
-        <w:rPr>
-          <w:rFonts w:hint="eastAsia" w:ascii="宋体" w:hAnsi="宋体"/>
+        <w:ind w:firstLineChars="100" w:firstLine="240"/>
+        <w:rPr>
+          <w:rFonts w:ascii="宋体" w:hAnsi="宋体"/>
+          <w:sz w:val="24"/>
+          <w:szCs w:val="24"/>
+        </w:rPr>
+      </w:pPr>
+      <w:r>
+        <w:rPr>
+          <w:rFonts w:ascii="宋体" w:hAnsi="宋体" w:hint="eastAsia"/>
           <w:sz w:val="24"/>
           <w:szCs w:val="24"/>
         </w:rPr>
@@ -387,7 +385,7 @@
       </w:r>
       <w:r>
         <w:rPr>
-          <w:rFonts w:hint="eastAsia" w:ascii="宋体" w:hAnsi="宋体"/>
+          <w:rFonts w:ascii="宋体" w:hAnsi="宋体" w:hint="eastAsia"/>
           <w:sz w:val="24"/>
           <w:szCs w:val="24"/>
         </w:rPr>
@@ -395,68 +393,69 @@
       </w:r>
       <w:r>
         <w:rPr>
-          <w:rFonts w:hint="eastAsia" w:ascii="宋体" w:hAnsi="宋体"/>
-          <w:b/>
-          <w:sz w:val="24"/>
-          <w:szCs w:val="24"/>
-          <w:u w:val="single"/>
-        </w:rPr>
-        <w:t>软件代码：面向云的视频图像文字分析平台沉浸式个性化聊天机器人App</w:t>
-      </w:r>
-      <w:r>
-        <w:rPr>
-          <w:rFonts w:hint="eastAsia" w:ascii="宋体" w:hAnsi="宋体"/>
-          <w:b/>
-          <w:sz w:val="24"/>
-          <w:szCs w:val="24"/>
-          <w:u w:val="single"/>
-          <w:lang w:val="en-US" w:eastAsia="zh-CN"/>
+          <w:rFonts w:ascii="宋体" w:hAnsi="宋体" w:hint="eastAsia"/>
+          <w:b/>
+          <w:sz w:val="24"/>
+          <w:szCs w:val="24"/>
+          <w:u w:val="single"/>
+        </w:rPr>
+        <w:t>软件代码：</w:t>
+      </w:r>
+      <w:r>
+        <w:rPr>
+          <w:rFonts w:ascii="宋体" w:hAnsi="宋体" w:hint="eastAsia"/>
+          <w:b/>
+          <w:sz w:val="24"/>
+          <w:szCs w:val="24"/>
+          <w:u w:val="single"/>
+        </w:rPr>
+        <w:t>智能化编排微服务</w:t>
+      </w:r>
+      <w:r>
+        <w:rPr>
+          <w:rFonts w:ascii="宋体" w:hAnsi="宋体" w:hint="eastAsia"/>
+          <w:b/>
+          <w:sz w:val="24"/>
+          <w:szCs w:val="24"/>
+          <w:u w:val="single"/>
+        </w:rPr>
+        <w:t>V0.1</w:t>
+      </w:r>
+      <w:r>
+        <w:rPr>
+          <w:rFonts w:ascii="宋体" w:hAnsi="宋体"/>
+          <w:b/>
+          <w:sz w:val="24"/>
+          <w:szCs w:val="24"/>
+          <w:u w:val="single"/>
         </w:rPr>
         <w:t xml:space="preserve"> </w:t>
       </w:r>
       <w:r>
         <w:rPr>
-          <w:rFonts w:hint="eastAsia" w:ascii="宋体" w:hAnsi="宋体"/>
-          <w:b/>
-          <w:sz w:val="24"/>
-          <w:szCs w:val="24"/>
-          <w:u w:val="single"/>
-        </w:rPr>
-        <w:t>V0.1</w:t>
-      </w:r>
-      <w:r>
-        <w:rPr>
-          <w:rFonts w:ascii="宋体" w:hAnsi="宋体"/>
-          <w:b/>
-          <w:sz w:val="24"/>
-          <w:szCs w:val="24"/>
-          <w:u w:val="single"/>
-        </w:rPr>
-        <w:t xml:space="preserve"> </w:t>
-      </w:r>
-      <w:r>
-        <w:rPr>
-          <w:rFonts w:hint="eastAsia" w:ascii="宋体" w:hAnsi="宋体"/>
-          <w:b/>
-          <w:sz w:val="24"/>
-          <w:szCs w:val="24"/>
-          <w:u w:val="single"/>
-        </w:rPr>
-        <w:t>（共计</w:t>
-      </w:r>
-      <w:r>
-        <w:rPr>
-          <w:rFonts w:ascii="宋体" w:hAnsi="宋体"/>
-          <w:b/>
-          <w:sz w:val="24"/>
-          <w:szCs w:val="24"/>
-          <w:u w:val="single"/>
-        </w:rPr>
-        <w:t>60</w:t>
-      </w:r>
-      <w:r>
-        <w:rPr>
-          <w:rFonts w:hint="eastAsia" w:ascii="宋体" w:hAnsi="宋体"/>
+          <w:rFonts w:ascii="宋体" w:hAnsi="宋体" w:hint="eastAsia"/>
+          <w:b/>
+          <w:sz w:val="24"/>
+          <w:szCs w:val="24"/>
+          <w:u w:val="single"/>
+        </w:rPr>
+        <w:t>（共计1</w:t>
+      </w:r>
+      <w:bookmarkStart w:id="0" w:name="_GoBack"/>
+      <w:bookmarkEnd w:id="0"/>
+      <w:r>
+        <w:rPr>
+          <w:rFonts w:ascii="宋体" w:hAnsi="宋体"/>
+          <w:b/>
+          <w:sz w:val="24"/>
+          <w:szCs w:val="24"/>
+          <w:u w:val="single"/>
+        </w:rPr>
+        <w:t>0</w:t>
+      </w:r>
+      <w:r>
+        <w:rPr>
+          <w:rFonts w:ascii="宋体" w:hAnsi="宋体" w:hint="eastAsia"/>
           <w:b/>
           <w:sz w:val="24"/>
           <w:szCs w:val="24"/>
@@ -466,7 +465,7 @@
       </w:r>
       <w:r>
         <w:rPr>
-          <w:rFonts w:hint="eastAsia" w:ascii="宋体" w:hAnsi="宋体"/>
+          <w:rFonts w:ascii="宋体" w:hAnsi="宋体" w:hint="eastAsia"/>
           <w:sz w:val="24"/>
           <w:szCs w:val="24"/>
         </w:rPr>
@@ -475,14 +474,14 @@
     </w:p>
     <w:p>
       <w:pPr>
-        <w:pStyle w:val="11"/>
+        <w:pStyle w:val="1"/>
         <w:tabs>
           <w:tab w:val="left" w:pos="540"/>
         </w:tabs>
         <w:adjustRightInd w:val="0"/>
         <w:snapToGrid w:val="0"/>
         <w:spacing w:line="480" w:lineRule="auto"/>
-        <w:ind w:firstLine="0" w:firstLineChars="0"/>
+        <w:ind w:firstLineChars="0" w:firstLine="0"/>
         <w:rPr>
           <w:rFonts w:ascii="宋体" w:hAnsi="宋体"/>
           <w:sz w:val="24"/>
@@ -500,7 +499,7 @@
       </w:r>
       <w:r>
         <w:rPr>
-          <w:rFonts w:hint="eastAsia" w:ascii="宋体" w:hAnsi="宋体" w:cs="Calibri"/>
+          <w:rFonts w:ascii="宋体" w:hAnsi="宋体" w:cs="Calibri" w:hint="eastAsia"/>
           <w:kern w:val="0"/>
           <w:sz w:val="24"/>
           <w:szCs w:val="24"/>
@@ -518,69 +517,67 @@
       </w:r>
       <w:r>
         <w:rPr>
-          <w:rFonts w:hint="eastAsia" w:ascii="宋体" w:hAnsi="宋体" w:cs="Calibri"/>
+          <w:rFonts w:ascii="宋体" w:hAnsi="宋体" w:cs="Calibri" w:hint="eastAsia"/>
           <w:kern w:val="0"/>
           <w:sz w:val="24"/>
           <w:szCs w:val="24"/>
         </w:rPr>
         <w:t>本公司原创。</w:t>
       </w:r>
-      <w:bookmarkStart w:id="0" w:name="_GoBack"/>
-      <w:bookmarkEnd w:id="0"/>
-    </w:p>
-    <w:p>
-      <w:pPr>
-        <w:pStyle w:val="11"/>
+    </w:p>
+    <w:p>
+      <w:pPr>
+        <w:pStyle w:val="1"/>
         <w:tabs>
           <w:tab w:val="left" w:pos="1080"/>
         </w:tabs>
         <w:adjustRightInd w:val="0"/>
         <w:snapToGrid w:val="0"/>
         <w:spacing w:line="360" w:lineRule="auto"/>
-        <w:ind w:firstLine="360" w:firstLineChars="150"/>
-        <w:rPr>
-          <w:rFonts w:ascii="宋体" w:hAnsi="宋体"/>
-          <w:sz w:val="24"/>
-          <w:szCs w:val="24"/>
-        </w:rPr>
-      </w:pPr>
-    </w:p>
-    <w:p>
-      <w:pPr>
-        <w:pStyle w:val="11"/>
+        <w:ind w:firstLineChars="150" w:firstLine="360"/>
+        <w:rPr>
+          <w:rFonts w:ascii="宋体" w:hAnsi="宋体"/>
+          <w:sz w:val="24"/>
+          <w:szCs w:val="24"/>
+        </w:rPr>
+      </w:pPr>
+    </w:p>
+    <w:p>
+      <w:pPr>
+        <w:pStyle w:val="1"/>
         <w:tabs>
           <w:tab w:val="left" w:pos="1080"/>
         </w:tabs>
         <w:adjustRightInd w:val="0"/>
         <w:snapToGrid w:val="0"/>
         <w:spacing w:line="360" w:lineRule="auto"/>
-        <w:ind w:firstLine="360" w:firstLineChars="150"/>
-        <w:rPr>
-          <w:rFonts w:ascii="宋体" w:hAnsi="宋体"/>
-          <w:sz w:val="24"/>
-          <w:szCs w:val="24"/>
-        </w:rPr>
-      </w:pPr>
-    </w:p>
-    <w:p>
-      <w:pPr>
-        <w:pStyle w:val="11"/>
+        <w:ind w:firstLineChars="150" w:firstLine="360"/>
+        <w:rPr>
+          <w:rFonts w:ascii="宋体" w:hAnsi="宋体"/>
+          <w:sz w:val="24"/>
+          <w:szCs w:val="24"/>
+        </w:rPr>
+      </w:pPr>
+    </w:p>
+    <w:p>
+      <w:pPr>
+        <w:pStyle w:val="1"/>
         <w:tabs>
           <w:tab w:val="left" w:pos="1080"/>
         </w:tabs>
         <w:adjustRightInd w:val="0"/>
         <w:snapToGrid w:val="0"/>
         <w:spacing w:line="360" w:lineRule="auto"/>
-        <w:ind w:firstLine="360" w:firstLineChars="150"/>
-        <w:rPr>
-          <w:rFonts w:ascii="宋体" w:hAnsi="宋体"/>
-          <w:sz w:val="24"/>
-          <w:szCs w:val="24"/>
-        </w:rPr>
-      </w:pPr>
-      <w:r>
-        <w:rPr>
-          <w:rFonts w:hint="eastAsia" w:ascii="宋体" w:hAnsi="宋体"/>
+        <w:ind w:firstLineChars="150" w:firstLine="360"/>
+        <w:rPr>
+          <w:rFonts w:ascii="宋体" w:hAnsi="宋体"/>
+          <w:sz w:val="24"/>
+          <w:szCs w:val="24"/>
+        </w:rPr>
+      </w:pPr>
+      <w:r>
+        <w:rPr>
+          <w:rFonts w:ascii="宋体" w:hAnsi="宋体" w:hint="eastAsia"/>
           <w:sz w:val="24"/>
           <w:szCs w:val="24"/>
         </w:rPr>
@@ -589,23 +586,23 @@
     </w:p>
     <w:p>
       <w:pPr>
-        <w:pStyle w:val="11"/>
+        <w:pStyle w:val="1"/>
         <w:tabs>
           <w:tab w:val="left" w:pos="1080"/>
         </w:tabs>
         <w:adjustRightInd w:val="0"/>
         <w:snapToGrid w:val="0"/>
         <w:spacing w:line="360" w:lineRule="auto"/>
-        <w:ind w:firstLine="360" w:firstLineChars="150"/>
-        <w:rPr>
-          <w:rFonts w:ascii="宋体" w:hAnsi="宋体"/>
-          <w:sz w:val="24"/>
-          <w:szCs w:val="24"/>
-        </w:rPr>
-      </w:pPr>
-      <w:r>
-        <w:rPr>
-          <w:rFonts w:hint="eastAsia" w:ascii="宋体" w:hAnsi="宋体"/>
+        <w:ind w:firstLineChars="150" w:firstLine="360"/>
+        <w:rPr>
+          <w:rFonts w:ascii="宋体" w:hAnsi="宋体"/>
+          <w:sz w:val="24"/>
+          <w:szCs w:val="24"/>
+        </w:rPr>
+      </w:pPr>
+      <w:r>
+        <w:rPr>
+          <w:rFonts w:ascii="宋体" w:hAnsi="宋体" w:hint="eastAsia"/>
           <w:sz w:val="24"/>
           <w:szCs w:val="24"/>
         </w:rPr>
@@ -614,52 +611,52 @@
     </w:p>
     <w:p>
       <w:pPr>
-        <w:pStyle w:val="11"/>
+        <w:pStyle w:val="1"/>
         <w:tabs>
           <w:tab w:val="left" w:pos="1080"/>
         </w:tabs>
         <w:adjustRightInd w:val="0"/>
         <w:snapToGrid w:val="0"/>
         <w:spacing w:line="360" w:lineRule="auto"/>
-        <w:ind w:left="600" w:firstLine="0" w:firstLineChars="0"/>
-        <w:rPr>
-          <w:rFonts w:ascii="宋体" w:hAnsi="宋体"/>
-          <w:sz w:val="24"/>
-          <w:szCs w:val="24"/>
-        </w:rPr>
-      </w:pPr>
-    </w:p>
-    <w:p>
-      <w:pPr>
-        <w:pStyle w:val="11"/>
+        <w:ind w:left="600" w:firstLineChars="0" w:firstLine="0"/>
+        <w:rPr>
+          <w:rFonts w:ascii="宋体" w:hAnsi="宋体"/>
+          <w:sz w:val="24"/>
+          <w:szCs w:val="24"/>
+        </w:rPr>
+      </w:pPr>
+    </w:p>
+    <w:p>
+      <w:pPr>
+        <w:pStyle w:val="1"/>
         <w:tabs>
           <w:tab w:val="left" w:pos="1080"/>
         </w:tabs>
         <w:adjustRightInd w:val="0"/>
         <w:snapToGrid w:val="0"/>
         <w:spacing w:line="360" w:lineRule="auto"/>
-        <w:ind w:left="600" w:firstLine="0" w:firstLineChars="0"/>
-        <w:rPr>
-          <w:rFonts w:ascii="宋体" w:hAnsi="宋体"/>
-          <w:sz w:val="24"/>
-          <w:szCs w:val="24"/>
-        </w:rPr>
-      </w:pPr>
-    </w:p>
-    <w:p>
-      <w:pPr>
-        <w:ind w:firstLine="5057" w:firstLineChars="2099"/>
-        <w:rPr>
-          <w:rFonts w:ascii="宋体" w:hAnsi="宋体"/>
-          <w:b/>
-          <w:sz w:val="24"/>
-          <w:szCs w:val="24"/>
-          <w:u w:val="single"/>
-        </w:rPr>
-      </w:pPr>
-      <w:r>
-        <w:rPr>
-          <w:rFonts w:hint="eastAsia" w:ascii="宋体" w:hAnsi="宋体"/>
+        <w:ind w:left="600" w:firstLineChars="0" w:firstLine="0"/>
+        <w:rPr>
+          <w:rFonts w:ascii="宋体" w:hAnsi="宋体"/>
+          <w:sz w:val="24"/>
+          <w:szCs w:val="24"/>
+        </w:rPr>
+      </w:pPr>
+    </w:p>
+    <w:p>
+      <w:pPr>
+        <w:ind w:firstLineChars="2099" w:firstLine="5451"/>
+        <w:rPr>
+          <w:rFonts w:ascii="宋体" w:hAnsi="宋体"/>
+          <w:b/>
+          <w:sz w:val="24"/>
+          <w:szCs w:val="24"/>
+          <w:u w:val="single"/>
+        </w:rPr>
+      </w:pPr>
+      <w:r>
+        <w:rPr>
+          <w:rFonts w:ascii="宋体" w:hAnsi="宋体" w:hint="eastAsia"/>
           <w:b/>
           <w:sz w:val="24"/>
           <w:szCs w:val="24"/>
@@ -677,7 +674,7 @@
       </w:r>
       <w:r>
         <w:rPr>
-          <w:rFonts w:hint="eastAsia" w:ascii="宋体" w:hAnsi="宋体"/>
+          <w:rFonts w:ascii="宋体" w:hAnsi="宋体" w:hint="eastAsia"/>
           <w:b/>
           <w:sz w:val="24"/>
           <w:szCs w:val="24"/>
@@ -697,18 +694,18 @@
     </w:p>
     <w:p>
       <w:pPr>
-        <w:ind w:firstLine="4939" w:firstLineChars="2050"/>
-        <w:rPr>
-          <w:rFonts w:ascii="宋体" w:hAnsi="宋体"/>
-          <w:b/>
-          <w:sz w:val="24"/>
-          <w:szCs w:val="24"/>
-        </w:rPr>
-      </w:pPr>
-    </w:p>
-    <w:p>
-      <w:pPr>
-        <w:ind w:firstLine="5195" w:firstLineChars="2156"/>
+        <w:ind w:firstLineChars="2050" w:firstLine="5324"/>
+        <w:rPr>
+          <w:rFonts w:ascii="宋体" w:hAnsi="宋体"/>
+          <w:b/>
+          <w:sz w:val="24"/>
+          <w:szCs w:val="24"/>
+        </w:rPr>
+      </w:pPr>
+    </w:p>
+    <w:p>
+      <w:pPr>
+        <w:ind w:firstLineChars="2156" w:firstLine="5599"/>
         <w:rPr>
           <w:rFonts w:ascii="宋体" w:hAnsi="宋体"/>
           <w:b/>
@@ -729,7 +726,7 @@
       </w:r>
       <w:r>
         <w:rPr>
-          <w:rFonts w:hint="eastAsia" w:ascii="宋体" w:hAnsi="宋体"/>
+          <w:rFonts w:ascii="宋体" w:hAnsi="宋体" w:hint="eastAsia"/>
           <w:b/>
           <w:sz w:val="24"/>
           <w:szCs w:val="24"/>
@@ -748,7 +745,7 @@
       </w:r>
       <w:r>
         <w:rPr>
-          <w:rFonts w:hint="eastAsia" w:ascii="宋体" w:hAnsi="宋体"/>
+          <w:rFonts w:ascii="宋体" w:hAnsi="宋体" w:hint="eastAsia"/>
           <w:b/>
           <w:sz w:val="24"/>
           <w:szCs w:val="24"/>
@@ -767,7 +764,7 @@
       </w:r>
       <w:r>
         <w:rPr>
-          <w:rFonts w:hint="eastAsia" w:ascii="宋体" w:hAnsi="宋体"/>
+          <w:rFonts w:ascii="宋体" w:hAnsi="宋体" w:hint="eastAsia"/>
           <w:b/>
           <w:sz w:val="24"/>
           <w:szCs w:val="24"/>
@@ -777,13 +774,13 @@
     </w:p>
     <w:p>
       <w:pPr>
-        <w:pStyle w:val="11"/>
+        <w:pStyle w:val="1"/>
         <w:tabs>
           <w:tab w:val="left" w:pos="1080"/>
         </w:tabs>
         <w:adjustRightInd w:val="0"/>
         <w:snapToGrid w:val="0"/>
-        <w:ind w:left="600" w:firstLine="0" w:firstLineChars="0"/>
+        <w:ind w:left="600" w:firstLineChars="0" w:firstLine="0"/>
         <w:rPr>
           <w:rFonts w:ascii="宋体" w:hAnsi="宋体"/>
           <w:sz w:val="24"/>
@@ -803,33 +800,65 @@
       </w:pPr>
     </w:p>
     <w:sectPr>
-      <w:headerReference r:id="rId3" w:type="default"/>
-      <w:footerReference r:id="rId4" w:type="default"/>
+      <w:headerReference w:type="default" r:id="rId8"/>
+      <w:footerReference w:type="default" r:id="rId9"/>
       <w:pgSz w:w="11906" w:h="16838"/>
       <w:pgMar w:top="1440" w:right="1800" w:bottom="1440" w:left="1800" w:header="851" w:footer="992" w:gutter="0"/>
-      <w:cols w:space="425" w:num="1"/>
-      <w:docGrid w:type="lines" w:linePitch="312" w:charSpace="0"/>
+      <w:cols w:space="425"/>
+      <w:docGrid w:type="lines" w:linePitch="312"/>
     </w:sectPr>
   </w:body>
 </w:document>
 </file>
 
+<file path=word/endnotes.xml><?xml version="1.0" encoding="utf-8"?>
+<w:endnotes xmlns:wpc="http://schemas.microsoft.com/office/word/2010/wordprocessingCanvas" xmlns:mo="http://schemas.microsoft.com/office/mac/office/2008/main" xmlns:mc="http://schemas.openxmlformats.org/markup-compatibility/2006" xmlns:mv="urn:schemas-microsoft-com:mac:vml" xmlns:o="urn:schemas-microsoft-com:office:office" xmlns:r="http://schemas.openxmlformats.org/officeDocument/2006/relationships" xmlns:m="http://schemas.openxmlformats.org/officeDocument/2006/math" xmlns:v="urn:schemas-microsoft-com:vml" xmlns:wp14="http://schemas.microsoft.com/office/word/2010/wordprocessingDrawing" xmlns:wp="http://schemas.openxmlformats.org/drawingml/2006/wordprocessingDrawing" xmlns:w10="urn:schemas-microsoft-com:office:word" xmlns:w="http://schemas.openxmlformats.org/wordprocessingml/2006/main" xmlns:w14="http://schemas.microsoft.com/office/word/2010/wordml" xmlns:wpg="http://schemas.microsoft.com/office/word/2010/wordprocessingGroup" xmlns:wpi="http://schemas.microsoft.com/office/word/2010/wordprocessingInk" xmlns:wne="http://schemas.microsoft.com/office/word/2006/wordml" xmlns:wps="http://schemas.microsoft.com/office/word/2010/wordprocessingShape" mc:Ignorable="w14 wp14">
+  <w:endnote w:type="separator" w:id="-1">
+    <w:p>
+      <w:r>
+        <w:separator/>
+      </w:r>
+    </w:p>
+  </w:endnote>
+  <w:endnote w:type="continuationSeparator" w:id="0">
+    <w:p>
+      <w:r>
+        <w:continuationSeparator/>
+      </w:r>
+    </w:p>
+  </w:endnote>
+</w:endnotes>
+</file>
+
 <file path=word/footer1.xml><?xml version="1.0" encoding="utf-8"?>
-<w:ftr xmlns:wpc="http://schemas.microsoft.com/office/word/2010/wordprocessingCanvas" xmlns:mc="http://schemas.openxmlformats.org/markup-compatibility/2006" xmlns:o="urn:schemas-microsoft-com:office:office" xmlns:r="http://schemas.openxmlformats.org/officeDocument/2006/relationships" xmlns:m="http://schemas.openxmlformats.org/officeDocument/2006/math" xmlns:v="urn:schemas-microsoft-com:vml" xmlns:wp14="http://schemas.microsoft.com/office/word/2010/wordprocessingDrawing" xmlns:wp="http://schemas.openxmlformats.org/drawingml/2006/wordprocessingDrawing" xmlns:w10="urn:schemas-microsoft-com:office:word" xmlns:w="http://schemas.openxmlformats.org/wordprocessingml/2006/main" xmlns:w14="http://schemas.microsoft.com/office/word/2010/wordml" xmlns:w15="http://schemas.microsoft.com/office/word/2012/wordml" xmlns:wpg="http://schemas.microsoft.com/office/word/2010/wordprocessingGroup" xmlns:wpi="http://schemas.microsoft.com/office/word/2010/wordprocessingInk" xmlns:wne="http://schemas.microsoft.com/office/word/2006/wordml" xmlns:wps="http://schemas.microsoft.com/office/word/2010/wordprocessingShape" xmlns:wpsCustomData="http://www.wps.cn/officeDocument/2013/wpsCustomData" mc:Ignorable="w14 w15 wp14">
+<w:ftr xmlns:wpc="http://schemas.microsoft.com/office/word/2010/wordprocessingCanvas" xmlns:mo="http://schemas.microsoft.com/office/mac/office/2008/main" xmlns:mc="http://schemas.openxmlformats.org/markup-compatibility/2006" xmlns:mv="urn:schemas-microsoft-com:mac:vml" xmlns:o="urn:schemas-microsoft-com:office:office" xmlns:r="http://schemas.openxmlformats.org/officeDocument/2006/relationships" xmlns:m="http://schemas.openxmlformats.org/officeDocument/2006/math" xmlns:v="urn:schemas-microsoft-com:vml" xmlns:wp14="http://schemas.microsoft.com/office/word/2010/wordprocessingDrawing" xmlns:wp="http://schemas.openxmlformats.org/drawingml/2006/wordprocessingDrawing" xmlns:w10="urn:schemas-microsoft-com:office:word" xmlns:w="http://schemas.openxmlformats.org/wordprocessingml/2006/main" xmlns:w14="http://schemas.microsoft.com/office/word/2010/wordml" xmlns:wpg="http://schemas.microsoft.com/office/word/2010/wordprocessingGroup" xmlns:wpi="http://schemas.microsoft.com/office/word/2010/wordprocessingInk" xmlns:wne="http://schemas.microsoft.com/office/word/2006/wordml" xmlns:wps="http://schemas.microsoft.com/office/word/2010/wordprocessingShape" mc:Ignorable="w14 wp14">
   <w:p>
     <w:pPr>
-      <w:pStyle w:val="3"/>
+      <w:pStyle w:val="a5"/>
     </w:pPr>
     <w:r>
-      <w:pict>
-        <v:shape id="_x0000_i1026" o:spt="75" type="#_x0000_t75" style="height:60pt;width:470.25pt;" filled="f" o:preferrelative="t" stroked="f" coordsize="21600,21600">
-          <v:path/>
-          <v:fill on="f" focussize="0,0"/>
-          <v:stroke on="f" joinstyle="miter"/>
+      <w:pict w14:anchorId="00334221">
+        <v:shapetype id="_x0000_t75" coordsize="21600,21600" o:spt="75" o:preferrelative="t" path="m@4@5l@4@11@9@11@9@5xe" filled="f" stroked="f">
+          <v:stroke joinstyle="miter"/>
+          <v:formulas>
+            <v:f eqn="if lineDrawn pixelLineWidth 0"/>
+            <v:f eqn="sum @0 1 0"/>
+            <v:f eqn="sum 0 0 @1"/>
+            <v:f eqn="prod @2 1 2"/>
+            <v:f eqn="prod @3 21600 pixelWidth"/>
+            <v:f eqn="prod @3 21600 pixelHeight"/>
+            <v:f eqn="sum @0 0 1"/>
+            <v:f eqn="prod @6 1 2"/>
+            <v:f eqn="prod @7 21600 pixelWidth"/>
+            <v:f eqn="sum @8 21600 0"/>
+            <v:f eqn="prod @7 21600 pixelHeight"/>
+            <v:f eqn="sum @10 21600 0"/>
+          </v:formulas>
+          <v:path o:extrusionok="f" gradientshapeok="t" o:connecttype="rect"/>
+          <o:lock v:ext="edit" aspectratio="t"/>
+        </v:shapetype>
+        <v:shape id="_x0000_i1026" type="#_x0000_t75" style="width:470pt;height:60pt">
           <v:imagedata r:id="rId1" o:title=""/>
-          <o:lock v:ext="edit" aspectratio="t"/>
-          <w10:wrap type="none"/>
-          <w10:anchorlock/>
         </v:shape>
       </w:pict>
     </w:r>
@@ -837,23 +866,55 @@
 </w:ftr>
 </file>
 
+<file path=word/footnotes.xml><?xml version="1.0" encoding="utf-8"?>
+<w:footnotes xmlns:wpc="http://schemas.microsoft.com/office/word/2010/wordprocessingCanvas" xmlns:mo="http://schemas.microsoft.com/office/mac/office/2008/main" xmlns:mc="http://schemas.openxmlformats.org/markup-compatibility/2006" xmlns:mv="urn:schemas-microsoft-com:mac:vml" xmlns:o="urn:schemas-microsoft-com:office:office" xmlns:r="http://schemas.openxmlformats.org/officeDocument/2006/relationships" xmlns:m="http://schemas.openxmlformats.org/officeDocument/2006/math" xmlns:v="urn:schemas-microsoft-com:vml" xmlns:wp14="http://schemas.microsoft.com/office/word/2010/wordprocessingDrawing" xmlns:wp="http://schemas.openxmlformats.org/drawingml/2006/wordprocessingDrawing" xmlns:w10="urn:schemas-microsoft-com:office:word" xmlns:w="http://schemas.openxmlformats.org/wordprocessingml/2006/main" xmlns:w14="http://schemas.microsoft.com/office/word/2010/wordml" xmlns:wpg="http://schemas.microsoft.com/office/word/2010/wordprocessingGroup" xmlns:wpi="http://schemas.microsoft.com/office/word/2010/wordprocessingInk" xmlns:wne="http://schemas.microsoft.com/office/word/2006/wordml" xmlns:wps="http://schemas.microsoft.com/office/word/2010/wordprocessingShape" mc:Ignorable="w14 wp14">
+  <w:footnote w:type="separator" w:id="-1">
+    <w:p>
+      <w:r>
+        <w:separator/>
+      </w:r>
+    </w:p>
+  </w:footnote>
+  <w:footnote w:type="continuationSeparator" w:id="0">
+    <w:p>
+      <w:r>
+        <w:continuationSeparator/>
+      </w:r>
+    </w:p>
+  </w:footnote>
+</w:footnotes>
+</file>
+
 <file path=word/header1.xml><?xml version="1.0" encoding="utf-8"?>
-<w:hdr xmlns:wpc="http://schemas.microsoft.com/office/word/2010/wordprocessingCanvas" xmlns:mc="http://schemas.openxmlformats.org/markup-compatibility/2006" xmlns:o="urn:schemas-microsoft-com:office:office" xmlns:r="http://schemas.openxmlformats.org/officeDocument/2006/relationships" xmlns:m="http://schemas.openxmlformats.org/officeDocument/2006/math" xmlns:v="urn:schemas-microsoft-com:vml" xmlns:wp14="http://schemas.microsoft.com/office/word/2010/wordprocessingDrawing" xmlns:wp="http://schemas.openxmlformats.org/drawingml/2006/wordprocessingDrawing" xmlns:w10="urn:schemas-microsoft-com:office:word" xmlns:w="http://schemas.openxmlformats.org/wordprocessingml/2006/main" xmlns:w14="http://schemas.microsoft.com/office/word/2010/wordml" xmlns:w15="http://schemas.microsoft.com/office/word/2012/wordml" xmlns:wpg="http://schemas.microsoft.com/office/word/2010/wordprocessingGroup" xmlns:wpi="http://schemas.microsoft.com/office/word/2010/wordprocessingInk" xmlns:wne="http://schemas.microsoft.com/office/word/2006/wordml" xmlns:wps="http://schemas.microsoft.com/office/word/2010/wordprocessingShape" xmlns:wpsCustomData="http://www.wps.cn/officeDocument/2013/wpsCustomData" mc:Ignorable="w14 w15 wp14">
+<w:hdr xmlns:wpc="http://schemas.microsoft.com/office/word/2010/wordprocessingCanvas" xmlns:mo="http://schemas.microsoft.com/office/mac/office/2008/main" xmlns:mc="http://schemas.openxmlformats.org/markup-compatibility/2006" xmlns:mv="urn:schemas-microsoft-com:mac:vml" xmlns:o="urn:schemas-microsoft-com:office:office" xmlns:r="http://schemas.openxmlformats.org/officeDocument/2006/relationships" xmlns:m="http://schemas.openxmlformats.org/officeDocument/2006/math" xmlns:v="urn:schemas-microsoft-com:vml" xmlns:wp14="http://schemas.microsoft.com/office/word/2010/wordprocessingDrawing" xmlns:wp="http://schemas.openxmlformats.org/drawingml/2006/wordprocessingDrawing" xmlns:w10="urn:schemas-microsoft-com:office:word" xmlns:w="http://schemas.openxmlformats.org/wordprocessingml/2006/main" xmlns:w14="http://schemas.microsoft.com/office/word/2010/wordml" xmlns:wpg="http://schemas.microsoft.com/office/word/2010/wordprocessingGroup" xmlns:wpi="http://schemas.microsoft.com/office/word/2010/wordprocessingInk" xmlns:wne="http://schemas.microsoft.com/office/word/2006/wordml" xmlns:wps="http://schemas.microsoft.com/office/word/2010/wordprocessingShape" mc:Ignorable="w14 wp14">
   <w:p>
     <w:pPr>
-      <w:pStyle w:val="4"/>
+      <w:pStyle w:val="a7"/>
       <w:jc w:val="both"/>
     </w:pPr>
     <w:r>
-      <w:pict>
-        <v:shape id="_x0000_i1025" o:spt="75" alt="页眉" type="#_x0000_t75" style="height:35.25pt;width:231pt;" filled="f" o:preferrelative="t" stroked="f" coordsize="21600,21600">
-          <v:path/>
-          <v:fill on="f" focussize="0,0"/>
-          <v:stroke on="f" joinstyle="miter"/>
+      <w:pict w14:anchorId="79EFD109">
+        <v:shapetype id="_x0000_t75" coordsize="21600,21600" o:spt="75" o:preferrelative="t" path="m@4@5l@4@11@9@11@9@5xe" filled="f" stroked="f">
+          <v:stroke joinstyle="miter"/>
+          <v:formulas>
+            <v:f eqn="if lineDrawn pixelLineWidth 0"/>
+            <v:f eqn="sum @0 1 0"/>
+            <v:f eqn="sum 0 0 @1"/>
+            <v:f eqn="prod @2 1 2"/>
+            <v:f eqn="prod @3 21600 pixelWidth"/>
+            <v:f eqn="prod @3 21600 pixelHeight"/>
+            <v:f eqn="sum @0 0 1"/>
+            <v:f eqn="prod @6 1 2"/>
+            <v:f eqn="prod @7 21600 pixelWidth"/>
+            <v:f eqn="sum @8 21600 0"/>
+            <v:f eqn="prod @7 21600 pixelHeight"/>
+            <v:f eqn="sum @10 21600 0"/>
+          </v:formulas>
+          <v:path o:extrusionok="f" gradientshapeok="t" o:connecttype="rect"/>
+          <o:lock v:ext="edit" aspectratio="t"/>
+        </v:shapetype>
+        <v:shape id="_x0000_i1025" type="#_x0000_t75" alt="页眉" style="width:231pt;height:35pt">
           <v:imagedata r:id="rId1" o:title="页眉"/>
-          <o:lock v:ext="edit" aspectratio="t"/>
-          <w10:wrap type="none"/>
-          <w10:anchorlock/>
         </v:shape>
       </w:pict>
     </w:r>
@@ -862,291 +923,250 @@
 </file>
 
 <file path=word/styles.xml><?xml version="1.0" encoding="utf-8"?>
-<w:styles xmlns:mc="http://schemas.openxmlformats.org/markup-compatibility/2006" xmlns:o="urn:schemas-microsoft-com:office:office" xmlns:r="http://schemas.openxmlformats.org/officeDocument/2006/relationships" xmlns:m="http://schemas.openxmlformats.org/officeDocument/2006/math" xmlns:v="urn:schemas-microsoft-com:vml" xmlns:w="http://schemas.openxmlformats.org/wordprocessingml/2006/main" xmlns:w14="http://schemas.microsoft.com/office/word/2010/wordml" xmlns:w10="urn:schemas-microsoft-com:office:word" xmlns:sl="http://schemas.openxmlformats.org/schemaLibrary/2006/main" mc:Ignorable="w14">
+<w:styles xmlns:mc="http://schemas.openxmlformats.org/markup-compatibility/2006" xmlns:r="http://schemas.openxmlformats.org/officeDocument/2006/relationships" xmlns:w="http://schemas.openxmlformats.org/wordprocessingml/2006/main" xmlns:w14="http://schemas.microsoft.com/office/word/2010/wordml" mc:Ignorable="w14">
   <w:docDefaults>
     <w:rPrDefault>
       <w:rPr>
-        <w:rFonts w:ascii="Calibri" w:hAnsi="Calibri" w:eastAsia="宋体" w:cs="Calibri"/>
+        <w:rFonts w:ascii="Calibri" w:eastAsia="宋体" w:hAnsi="Calibri" w:cs="Calibri"/>
+        <w:lang w:val="en-US" w:eastAsia="zh-CN" w:bidi="ar-SA"/>
       </w:rPr>
     </w:rPrDefault>
+    <w:pPrDefault/>
   </w:docDefaults>
-  <w:latentStyles w:count="260" w:defQFormat="0" w:defUnhideWhenUsed="1" w:defSemiHidden="1" w:defUIPriority="99" w:defLockedState="0">
-    <w:lsdException w:qFormat="1" w:unhideWhenUsed="0" w:uiPriority="0" w:semiHidden="0" w:name="Normal"/>
-    <w:lsdException w:qFormat="1" w:unhideWhenUsed="0" w:uiPriority="9" w:semiHidden="0" w:name="heading 1" w:locked="1"/>
-    <w:lsdException w:qFormat="1" w:uiPriority="9" w:name="heading 2" w:locked="1"/>
-    <w:lsdException w:qFormat="1" w:uiPriority="9" w:name="heading 3" w:locked="1"/>
-    <w:lsdException w:qFormat="1" w:uiPriority="9" w:name="heading 4" w:locked="1"/>
-    <w:lsdException w:qFormat="1" w:uiPriority="9" w:name="heading 5" w:locked="1"/>
-    <w:lsdException w:qFormat="1" w:uiPriority="9" w:name="heading 6" w:locked="1"/>
-    <w:lsdException w:qFormat="1" w:uiPriority="9" w:name="heading 7" w:locked="1"/>
-    <w:lsdException w:qFormat="1" w:uiPriority="9" w:name="heading 8" w:locked="1"/>
-    <w:lsdException w:qFormat="1" w:uiPriority="9" w:name="heading 9" w:locked="1"/>
-    <w:lsdException w:uiPriority="0" w:name="index 1"/>
-    <w:lsdException w:uiPriority="0" w:name="index 2"/>
-    <w:lsdException w:uiPriority="0" w:name="index 3"/>
-    <w:lsdException w:uiPriority="0" w:name="index 4"/>
-    <w:lsdException w:uiPriority="0" w:name="index 5"/>
-    <w:lsdException w:uiPriority="0" w:name="index 6"/>
-    <w:lsdException w:uiPriority="0" w:name="index 7"/>
-    <w:lsdException w:uiPriority="0" w:name="index 8"/>
-    <w:lsdException w:uiPriority="0" w:name="index 9"/>
-    <w:lsdException w:uiPriority="39" w:name="toc 1" w:locked="1"/>
-    <w:lsdException w:uiPriority="39" w:name="toc 2" w:locked="1"/>
-    <w:lsdException w:uiPriority="39" w:name="toc 3" w:locked="1"/>
-    <w:lsdException w:uiPriority="39" w:name="toc 4" w:locked="1"/>
-    <w:lsdException w:uiPriority="39" w:name="toc 5" w:locked="1"/>
-    <w:lsdException w:uiPriority="39" w:name="toc 6" w:locked="1"/>
-    <w:lsdException w:uiPriority="39" w:name="toc 7" w:locked="1"/>
-    <w:lsdException w:uiPriority="39" w:name="toc 8" w:locked="1"/>
-    <w:lsdException w:uiPriority="39" w:name="toc 9" w:locked="1"/>
-    <w:lsdException w:uiPriority="0" w:name="Normal Indent"/>
-    <w:lsdException w:uiPriority="0" w:name="footnote text"/>
-    <w:lsdException w:uiPriority="0" w:name="annotation text"/>
-    <w:lsdException w:unhideWhenUsed="0" w:uiPriority="99" w:semiHidden="0" w:name="header"/>
-    <w:lsdException w:unhideWhenUsed="0" w:uiPriority="99" w:semiHidden="0" w:name="footer"/>
-    <w:lsdException w:uiPriority="0" w:name="index heading"/>
-    <w:lsdException w:qFormat="1" w:uiPriority="35" w:name="caption" w:locked="1"/>
-    <w:lsdException w:uiPriority="0" w:name="table of figures"/>
-    <w:lsdException w:uiPriority="0" w:name="envelope address"/>
-    <w:lsdException w:uiPriority="0" w:name="envelope return"/>
-    <w:lsdException w:uiPriority="0" w:name="footnote reference"/>
-    <w:lsdException w:uiPriority="0" w:name="annotation reference"/>
-    <w:lsdException w:uiPriority="0" w:name="line number"/>
-    <w:lsdException w:uiPriority="0" w:name="page number"/>
-    <w:lsdException w:uiPriority="0" w:name="endnote reference"/>
-    <w:lsdException w:uiPriority="0" w:name="endnote text"/>
-    <w:lsdException w:uiPriority="0" w:name="table of authorities"/>
-    <w:lsdException w:uiPriority="0" w:name="macro"/>
-    <w:lsdException w:unhideWhenUsed="0" w:uiPriority="0" w:semiHidden="0" w:name="toa heading"/>
-    <w:lsdException w:uiPriority="0" w:name="List"/>
-    <w:lsdException w:uiPriority="0" w:name="List Bullet"/>
-    <w:lsdException w:unhideWhenUsed="0" w:uiPriority="0" w:semiHidden="0" w:name="List Number"/>
-    <w:lsdException w:unhideWhenUsed="0" w:uiPriority="0" w:semiHidden="0" w:name="List 2"/>
-    <w:lsdException w:uiPriority="0" w:name="List 3"/>
-    <w:lsdException w:uiPriority="0" w:name="List 4"/>
-    <w:lsdException w:uiPriority="0" w:name="List 5"/>
-    <w:lsdException w:uiPriority="0" w:name="List Bullet 2"/>
-    <w:lsdException w:uiPriority="0" w:name="List Bullet 3"/>
-    <w:lsdException w:uiPriority="0" w:name="List Bullet 4"/>
-    <w:lsdException w:uiPriority="0" w:name="List Bullet 5"/>
-    <w:lsdException w:uiPriority="0" w:name="List Number 2"/>
-    <w:lsdException w:uiPriority="0" w:name="List Number 3"/>
-    <w:lsdException w:uiPriority="0" w:name="List Number 4"/>
-    <w:lsdException w:uiPriority="0" w:name="List Number 5"/>
-    <w:lsdException w:qFormat="1" w:unhideWhenUsed="0" w:uiPriority="10" w:semiHidden="0" w:name="Title" w:locked="1"/>
-    <w:lsdException w:uiPriority="0" w:name="Closing"/>
-    <w:lsdException w:uiPriority="0" w:name="Signature"/>
-    <w:lsdException w:uiPriority="1" w:name="Default Paragraph Font"/>
-    <w:lsdException w:uiPriority="0" w:name="Body Text"/>
-    <w:lsdException w:uiPriority="0" w:name="Body Text Indent"/>
-    <w:lsdException w:uiPriority="0" w:name="List Continue"/>
-    <w:lsdException w:uiPriority="0" w:name="List Continue 2"/>
-    <w:lsdException w:uiPriority="0" w:name="List Continue 3"/>
-    <w:lsdException w:unhideWhenUsed="0" w:uiPriority="0" w:semiHidden="0" w:name="List Continue 4"/>
-    <w:lsdException w:unhideWhenUsed="0" w:uiPriority="0" w:semiHidden="0" w:name="List Continue 5"/>
-    <w:lsdException w:unhideWhenUsed="0" w:uiPriority="0" w:semiHidden="0" w:name="Message Header"/>
-    <w:lsdException w:qFormat="1" w:unhideWhenUsed="0" w:uiPriority="11" w:semiHidden="0" w:name="Subtitle" w:locked="1"/>
-    <w:lsdException w:uiPriority="0" w:name="Salutation"/>
-    <w:lsdException w:uiPriority="0" w:name="Date"/>
-    <w:lsdException w:uiPriority="0" w:name="Body Text First Indent"/>
-    <w:lsdException w:uiPriority="0" w:name="Body Text First Indent 2"/>
-    <w:lsdException w:uiPriority="0" w:name="Note Heading"/>
-    <w:lsdException w:uiPriority="0" w:name="Body Text 2"/>
-    <w:lsdException w:uiPriority="0" w:name="Body Text 3"/>
-    <w:lsdException w:uiPriority="0" w:name="Body Text Indent 2"/>
-    <w:lsdException w:uiPriority="0" w:name="Body Text Indent 3"/>
-    <w:lsdException w:uiPriority="0" w:name="Block Text"/>
-    <w:lsdException w:uiPriority="0" w:name="Hyperlink"/>
-    <w:lsdException w:uiPriority="0" w:name="FollowedHyperlink"/>
-    <w:lsdException w:qFormat="1" w:unhideWhenUsed="0" w:uiPriority="22" w:semiHidden="0" w:name="Strong" w:locked="1"/>
-    <w:lsdException w:qFormat="1" w:unhideWhenUsed="0" w:uiPriority="20" w:semiHidden="0" w:name="Emphasis" w:locked="1"/>
-    <w:lsdException w:uiPriority="0" w:name="Document Map"/>
-    <w:lsdException w:uiPriority="0" w:name="Plain Text"/>
-    <w:lsdException w:uiPriority="0" w:name="E-mail Signature"/>
-    <w:lsdException w:uiPriority="0" w:name="Normal (Web)"/>
-    <w:lsdException w:uiPriority="0" w:name="HTML Acronym"/>
-    <w:lsdException w:uiPriority="0" w:name="HTML Address"/>
-    <w:lsdException w:uiPriority="0" w:name="HTML Cite"/>
-    <w:lsdException w:uiPriority="0" w:name="HTML Code"/>
-    <w:lsdException w:uiPriority="0" w:name="HTML Definition"/>
-    <w:lsdException w:uiPriority="0" w:name="HTML Keyboard"/>
-    <w:lsdException w:uiPriority="0" w:name="HTML Preformatted"/>
-    <w:lsdException w:uiPriority="0" w:name="HTML Sample"/>
-    <w:lsdException w:uiPriority="0" w:name="HTML Typewriter"/>
-    <w:lsdException w:uiPriority="0" w:name="HTML Variable"/>
-    <w:lsdException w:uiPriority="99" w:name="Normal Table"/>
-    <w:lsdException w:uiPriority="0" w:name="annotation subject"/>
-    <w:lsdException w:uiPriority="99" w:name="Table Simple 1" w:locked="1"/>
-    <w:lsdException w:uiPriority="99" w:name="Table Simple 2" w:locked="1"/>
-    <w:lsdException w:uiPriority="99" w:name="Table Simple 3" w:locked="1"/>
-    <w:lsdException w:uiPriority="99" w:name="Table Classic 1" w:locked="1"/>
-    <w:lsdException w:uiPriority="99" w:name="Table Classic 2" w:locked="1"/>
-    <w:lsdException w:uiPriority="99" w:name="Table Classic 3" w:locked="1"/>
-    <w:lsdException w:uiPriority="99" w:name="Table Classic 4" w:locked="1"/>
-    <w:lsdException w:uiPriority="99" w:name="Table Colorful 1" w:locked="1"/>
-    <w:lsdException w:uiPriority="99" w:name="Table Colorful 2" w:locked="1"/>
-    <w:lsdException w:uiPriority="99" w:name="Table Colorful 3" w:locked="1"/>
-    <w:lsdException w:uiPriority="99" w:name="Table Columns 1" w:locked="1"/>
-    <w:lsdException w:uiPriority="99" w:name="Table Columns 2" w:locked="1"/>
-    <w:lsdException w:uiPriority="99" w:name="Table Columns 3" w:locked="1"/>
-    <w:lsdException w:uiPriority="99" w:name="Table Columns 4" w:locked="1"/>
-    <w:lsdException w:uiPriority="99" w:name="Table Columns 5" w:locked="1"/>
-    <w:lsdException w:uiPriority="99" w:name="Table Grid 1" w:locked="1"/>
-    <w:lsdException w:uiPriority="99" w:name="Table Grid 2" w:locked="1"/>
-    <w:lsdException w:uiPriority="99" w:name="Table Grid 3" w:locked="1"/>
-    <w:lsdException w:uiPriority="99" w:name="Table Grid 4" w:locked="1"/>
-    <w:lsdException w:uiPriority="99" w:name="Table Grid 5" w:locked="1"/>
-    <w:lsdException w:uiPriority="99" w:name="Table Grid 6" w:locked="1"/>
-    <w:lsdException w:uiPriority="99" w:name="Table Grid 7" w:locked="1"/>
-    <w:lsdException w:uiPriority="99" w:name="Table Grid 8" w:locked="1"/>
-    <w:lsdException w:uiPriority="99" w:name="Table List 1" w:locked="1"/>
-    <w:lsdException w:uiPriority="99" w:name="Table List 2" w:locked="1"/>
-    <w:lsdException w:uiPriority="99" w:name="Table List 3" w:locked="1"/>
-    <w:lsdException w:uiPriority="99" w:name="Table List 4" w:locked="1"/>
-    <w:lsdException w:uiPriority="99" w:name="Table List 5" w:locked="1"/>
-    <w:lsdException w:uiPriority="99" w:name="Table List 6" w:locked="1"/>
-    <w:lsdException w:uiPriority="99" w:name="Table List 7" w:locked="1"/>
-    <w:lsdException w:uiPriority="99" w:name="Table List 8" w:locked="1"/>
-    <w:lsdException w:uiPriority="99" w:name="Table 3D effects 1" w:locked="1"/>
-    <w:lsdException w:uiPriority="99" w:name="Table 3D effects 2" w:locked="1"/>
-    <w:lsdException w:uiPriority="99" w:name="Table 3D effects 3" w:locked="1"/>
-    <w:lsdException w:uiPriority="99" w:name="Table Contemporary" w:locked="1"/>
-    <w:lsdException w:uiPriority="99" w:name="Table Elegant" w:locked="1"/>
-    <w:lsdException w:uiPriority="99" w:name="Table Professional" w:locked="1"/>
-    <w:lsdException w:uiPriority="99" w:name="Table Subtle 1" w:locked="1"/>
-    <w:lsdException w:uiPriority="99" w:name="Table Subtle 2" w:locked="1"/>
-    <w:lsdException w:uiPriority="99" w:name="Table Web 1" w:locked="1"/>
-    <w:lsdException w:uiPriority="99" w:name="Table Web 2" w:locked="1"/>
-    <w:lsdException w:uiPriority="99" w:name="Table Web 3" w:locked="1"/>
-    <w:lsdException w:unhideWhenUsed="0" w:uiPriority="99" w:name="Balloon Text"/>
-    <w:lsdException w:unhideWhenUsed="0" w:uiPriority="59" w:semiHidden="0" w:name="Table Grid" w:locked="1"/>
-    <w:lsdException w:uiPriority="99" w:name="Table Theme" w:locked="1"/>
-    <w:lsdException w:unhideWhenUsed="0" w:uiPriority="60" w:semiHidden="0" w:name="Light Shading"/>
-    <w:lsdException w:unhideWhenUsed="0" w:uiPriority="61" w:semiHidden="0" w:name="Light List"/>
-    <w:lsdException w:unhideWhenUsed="0" w:uiPriority="62" w:semiHidden="0" w:name="Light Grid"/>
-    <w:lsdException w:unhideWhenUsed="0" w:uiPriority="63" w:semiHidden="0" w:name="Medium Shading 1"/>
-    <w:lsdException w:unhideWhenUsed="0" w:uiPriority="64" w:semiHidden="0" w:name="Medium Shading 2"/>
-    <w:lsdException w:unhideWhenUsed="0" w:uiPriority="65" w:semiHidden="0" w:name="Medium List 1"/>
-    <w:lsdException w:unhideWhenUsed="0" w:uiPriority="66" w:semiHidden="0" w:name="Medium List 2"/>
-    <w:lsdException w:unhideWhenUsed="0" w:uiPriority="67" w:semiHidden="0" w:name="Medium Grid 1"/>
-    <w:lsdException w:unhideWhenUsed="0" w:uiPriority="68" w:semiHidden="0" w:name="Medium Grid 2"/>
-    <w:lsdException w:unhideWhenUsed="0" w:uiPriority="69" w:semiHidden="0" w:name="Medium Grid 3"/>
-    <w:lsdException w:unhideWhenUsed="0" w:uiPriority="70" w:semiHidden="0" w:name="Dark List"/>
-    <w:lsdException w:unhideWhenUsed="0" w:uiPriority="71" w:semiHidden="0" w:name="Colorful Shading"/>
-    <w:lsdException w:unhideWhenUsed="0" w:uiPriority="72" w:semiHidden="0" w:name="Colorful List"/>
-    <w:lsdException w:unhideWhenUsed="0" w:uiPriority="73" w:semiHidden="0" w:name="Colorful Grid"/>
-    <w:lsdException w:unhideWhenUsed="0" w:uiPriority="60" w:semiHidden="0" w:name="Light Shading Accent 1"/>
-    <w:lsdException w:unhideWhenUsed="0" w:uiPriority="61" w:semiHidden="0" w:name="Light List Accent 1"/>
-    <w:lsdException w:unhideWhenUsed="0" w:uiPriority="62" w:semiHidden="0" w:name="Light Grid Accent 1"/>
-    <w:lsdException w:unhideWhenUsed="0" w:uiPriority="63" w:semiHidden="0" w:name="Medium Shading 1 Accent 1"/>
-    <w:lsdException w:unhideWhenUsed="0" w:uiPriority="64" w:semiHidden="0" w:name="Medium Shading 2 Accent 1"/>
-    <w:lsdException w:unhideWhenUsed="0" w:uiPriority="65" w:semiHidden="0" w:name="Medium List 1 Accent 1"/>
-    <w:lsdException w:unhideWhenUsed="0" w:uiPriority="66" w:semiHidden="0" w:name="Medium List 2 Accent 1"/>
-    <w:lsdException w:unhideWhenUsed="0" w:uiPriority="67" w:semiHidden="0" w:name="Medium Grid 1 Accent 1"/>
-    <w:lsdException w:unhideWhenUsed="0" w:uiPriority="68" w:semiHidden="0" w:name="Medium Grid 2 Accent 1"/>
-    <w:lsdException w:unhideWhenUsed="0" w:uiPriority="69" w:semiHidden="0" w:name="Medium Grid 3 Accent 1"/>
-    <w:lsdException w:unhideWhenUsed="0" w:uiPriority="70" w:semiHidden="0" w:name="Dark List Accent 1"/>
-    <w:lsdException w:unhideWhenUsed="0" w:uiPriority="71" w:semiHidden="0" w:name="Colorful Shading Accent 1"/>
-    <w:lsdException w:unhideWhenUsed="0" w:uiPriority="72" w:semiHidden="0" w:name="Colorful List Accent 1"/>
-    <w:lsdException w:unhideWhenUsed="0" w:uiPriority="73" w:semiHidden="0" w:name="Colorful Grid Accent 1"/>
-    <w:lsdException w:unhideWhenUsed="0" w:uiPriority="60" w:semiHidden="0" w:name="Light Shading Accent 2"/>
-    <w:lsdException w:unhideWhenUsed="0" w:uiPriority="61" w:semiHidden="0" w:name="Light List Accent 2"/>
-    <w:lsdException w:unhideWhenUsed="0" w:uiPriority="62" w:semiHidden="0" w:name="Light Grid Accent 2"/>
-    <w:lsdException w:unhideWhenUsed="0" w:uiPriority="63" w:semiHidden="0" w:name="Medium Shading 1 Accent 2"/>
-    <w:lsdException w:unhideWhenUsed="0" w:uiPriority="64" w:semiHidden="0" w:name="Medium Shading 2 Accent 2"/>
-    <w:lsdException w:unhideWhenUsed="0" w:uiPriority="65" w:semiHidden="0" w:name="Medium List 1 Accent 2"/>
-    <w:lsdException w:unhideWhenUsed="0" w:uiPriority="66" w:semiHidden="0" w:name="Medium List 2 Accent 2"/>
-    <w:lsdException w:unhideWhenUsed="0" w:uiPriority="67" w:semiHidden="0" w:name="Medium Grid 1 Accent 2"/>
-    <w:lsdException w:unhideWhenUsed="0" w:uiPriority="68" w:semiHidden="0" w:name="Medium Grid 2 Accent 2"/>
-    <w:lsdException w:unhideWhenUsed="0" w:uiPriority="69" w:semiHidden="0" w:name="Medium Grid 3 Accent 2"/>
-    <w:lsdException w:unhideWhenUsed="0" w:uiPriority="70" w:semiHidden="0" w:name="Dark List Accent 2"/>
-    <w:lsdException w:unhideWhenUsed="0" w:uiPriority="71" w:semiHidden="0" w:name="Colorful Shading Accent 2"/>
-    <w:lsdException w:unhideWhenUsed="0" w:uiPriority="72" w:semiHidden="0" w:name="Colorful List Accent 2"/>
-    <w:lsdException w:unhideWhenUsed="0" w:uiPriority="73" w:semiHidden="0" w:name="Colorful Grid Accent 2"/>
-    <w:lsdException w:unhideWhenUsed="0" w:uiPriority="60" w:semiHidden="0" w:name="Light Shading Accent 3"/>
-    <w:lsdException w:unhideWhenUsed="0" w:uiPriority="61" w:semiHidden="0" w:name="Light List Accent 3"/>
-    <w:lsdException w:unhideWhenUsed="0" w:uiPriority="62" w:semiHidden="0" w:name="Light Grid Accent 3"/>
-    <w:lsdException w:unhideWhenUsed="0" w:uiPriority="63" w:semiHidden="0" w:name="Medium Shading 1 Accent 3"/>
-    <w:lsdException w:unhideWhenUsed="0" w:uiPriority="64" w:semiHidden="0" w:name="Medium Shading 2 Accent 3"/>
-    <w:lsdException w:unhideWhenUsed="0" w:uiPriority="65" w:semiHidden="0" w:name="Medium List 1 Accent 3"/>
-    <w:lsdException w:unhideWhenUsed="0" w:uiPriority="66" w:semiHidden="0" w:name="Medium List 2 Accent 3"/>
-    <w:lsdException w:unhideWhenUsed="0" w:uiPriority="67" w:semiHidden="0" w:name="Medium Grid 1 Accent 3"/>
-    <w:lsdException w:unhideWhenUsed="0" w:uiPriority="68" w:semiHidden="0" w:name="Medium Grid 2 Accent 3"/>
-    <w:lsdException w:unhideWhenUsed="0" w:uiPriority="69" w:semiHidden="0" w:name="Medium Grid 3 Accent 3"/>
-    <w:lsdException w:unhideWhenUsed="0" w:uiPriority="70" w:semiHidden="0" w:name="Dark List Accent 3"/>
-    <w:lsdException w:unhideWhenUsed="0" w:uiPriority="71" w:semiHidden="0" w:name="Colorful Shading Accent 3"/>
-    <w:lsdException w:unhideWhenUsed="0" w:uiPriority="72" w:semiHidden="0" w:name="Colorful List Accent 3"/>
-    <w:lsdException w:unhideWhenUsed="0" w:uiPriority="73" w:semiHidden="0" w:name="Colorful Grid Accent 3"/>
-    <w:lsdException w:unhideWhenUsed="0" w:uiPriority="60" w:semiHidden="0" w:name="Light Shading Accent 4"/>
-    <w:lsdException w:unhideWhenUsed="0" w:uiPriority="61" w:semiHidden="0" w:name="Light List Accent 4"/>
-    <w:lsdException w:unhideWhenUsed="0" w:uiPriority="62" w:semiHidden="0" w:name="Light Grid Accent 4"/>
-    <w:lsdException w:unhideWhenUsed="0" w:uiPriority="63" w:semiHidden="0" w:name="Medium Shading 1 Accent 4"/>
-    <w:lsdException w:unhideWhenUsed="0" w:uiPriority="64" w:semiHidden="0" w:name="Medium Shading 2 Accent 4"/>
-    <w:lsdException w:unhideWhenUsed="0" w:uiPriority="65" w:semiHidden="0" w:name="Medium List 1 Accent 4"/>
-    <w:lsdException w:unhideWhenUsed="0" w:uiPriority="66" w:semiHidden="0" w:name="Medium List 2 Accent 4"/>
-    <w:lsdException w:unhideWhenUsed="0" w:uiPriority="67" w:semiHidden="0" w:name="Medium Grid 1 Accent 4"/>
-    <w:lsdException w:unhideWhenUsed="0" w:uiPriority="68" w:semiHidden="0" w:name="Medium Grid 2 Accent 4"/>
-    <w:lsdException w:unhideWhenUsed="0" w:uiPriority="69" w:semiHidden="0" w:name="Medium Grid 3 Accent 4"/>
-    <w:lsdException w:unhideWhenUsed="0" w:uiPriority="70" w:semiHidden="0" w:name="Dark List Accent 4"/>
-    <w:lsdException w:unhideWhenUsed="0" w:uiPriority="71" w:semiHidden="0" w:name="Colorful Shading Accent 4"/>
-    <w:lsdException w:unhideWhenUsed="0" w:uiPriority="72" w:semiHidden="0" w:name="Colorful List Accent 4"/>
-    <w:lsdException w:unhideWhenUsed="0" w:uiPriority="73" w:semiHidden="0" w:name="Colorful Grid Accent 4"/>
-    <w:lsdException w:unhideWhenUsed="0" w:uiPriority="60" w:semiHidden="0" w:name="Light Shading Accent 5"/>
-    <w:lsdException w:unhideWhenUsed="0" w:uiPriority="61" w:semiHidden="0" w:name="Light List Accent 5"/>
-    <w:lsdException w:unhideWhenUsed="0" w:uiPriority="62" w:semiHidden="0" w:name="Light Grid Accent 5"/>
-    <w:lsdException w:unhideWhenUsed="0" w:uiPriority="63" w:semiHidden="0" w:name="Medium Shading 1 Accent 5"/>
-    <w:lsdException w:unhideWhenUsed="0" w:uiPriority="64" w:semiHidden="0" w:name="Medium Shading 2 Accent 5"/>
-    <w:lsdException w:unhideWhenUsed="0" w:uiPriority="65" w:semiHidden="0" w:name="Medium List 1 Accent 5"/>
-    <w:lsdException w:unhideWhenUsed="0" w:uiPriority="66" w:semiHidden="0" w:name="Medium List 2 Accent 5"/>
-    <w:lsdException w:unhideWhenUsed="0" w:uiPriority="67" w:semiHidden="0" w:name="Medium Grid 1 Accent 5"/>
-    <w:lsdException w:unhideWhenUsed="0" w:uiPriority="68" w:semiHidden="0" w:name="Medium Grid 2 Accent 5"/>
-    <w:lsdException w:unhideWhenUsed="0" w:uiPriority="69" w:semiHidden="0" w:name="Medium Grid 3 Accent 5"/>
-    <w:lsdException w:unhideWhenUsed="0" w:uiPriority="70" w:semiHidden="0" w:name="Dark List Accent 5"/>
-    <w:lsdException w:unhideWhenUsed="0" w:uiPriority="71" w:semiHidden="0" w:name="Colorful Shading Accent 5"/>
-    <w:lsdException w:unhideWhenUsed="0" w:uiPriority="72" w:semiHidden="0" w:name="Colorful List Accent 5"/>
-    <w:lsdException w:unhideWhenUsed="0" w:uiPriority="73" w:semiHidden="0" w:name="Colorful Grid Accent 5"/>
-    <w:lsdException w:unhideWhenUsed="0" w:uiPriority="60" w:semiHidden="0" w:name="Light Shading Accent 6"/>
-    <w:lsdException w:unhideWhenUsed="0" w:uiPriority="61" w:semiHidden="0" w:name="Light List Accent 6"/>
-    <w:lsdException w:unhideWhenUsed="0" w:uiPriority="62" w:semiHidden="0" w:name="Light Grid Accent 6"/>
-    <w:lsdException w:unhideWhenUsed="0" w:uiPriority="63" w:semiHidden="0" w:name="Medium Shading 1 Accent 6"/>
-    <w:lsdException w:unhideWhenUsed="0" w:uiPriority="64" w:semiHidden="0" w:name="Medium Shading 2 Accent 6"/>
-    <w:lsdException w:unhideWhenUsed="0" w:uiPriority="65" w:semiHidden="0" w:name="Medium List 1 Accent 6"/>
-    <w:lsdException w:unhideWhenUsed="0" w:uiPriority="66" w:semiHidden="0" w:name="Medium List 2 Accent 6"/>
-    <w:lsdException w:unhideWhenUsed="0" w:uiPriority="67" w:semiHidden="0" w:name="Medium Grid 1 Accent 6"/>
-    <w:lsdException w:unhideWhenUsed="0" w:uiPriority="68" w:semiHidden="0" w:name="Medium Grid 2 Accent 6"/>
-    <w:lsdException w:unhideWhenUsed="0" w:uiPriority="69" w:semiHidden="0" w:name="Medium Grid 3 Accent 6"/>
-    <w:lsdException w:unhideWhenUsed="0" w:uiPriority="70" w:semiHidden="0" w:name="Dark List Accent 6"/>
-    <w:lsdException w:unhideWhenUsed="0" w:uiPriority="71" w:semiHidden="0" w:name="Colorful Shading Accent 6"/>
-    <w:lsdException w:unhideWhenUsed="0" w:uiPriority="72" w:semiHidden="0" w:name="Colorful List Accent 6"/>
-    <w:lsdException w:unhideWhenUsed="0" w:uiPriority="73" w:semiHidden="0" w:name="Colorful Grid Accent 6"/>
+  <w:latentStyles w:defLockedState="0" w:defUIPriority="0" w:defSemiHidden="1" w:defUnhideWhenUsed="1" w:defQFormat="0" w:count="276">
+    <w:lsdException w:name="Normal" w:semiHidden="0" w:unhideWhenUsed="0" w:qFormat="1"/>
+    <w:lsdException w:name="heading 1" w:locked="1" w:semiHidden="0" w:uiPriority="9" w:unhideWhenUsed="0" w:qFormat="1"/>
+    <w:lsdException w:name="heading 2" w:locked="1" w:uiPriority="9" w:qFormat="1"/>
+    <w:lsdException w:name="heading 3" w:locked="1" w:uiPriority="9" w:qFormat="1"/>
+    <w:lsdException w:name="heading 4" w:locked="1" w:uiPriority="9" w:qFormat="1"/>
+    <w:lsdException w:name="heading 5" w:locked="1" w:uiPriority="9" w:qFormat="1"/>
+    <w:lsdException w:name="heading 6" w:locked="1" w:uiPriority="9" w:qFormat="1"/>
+    <w:lsdException w:name="heading 7" w:locked="1" w:uiPriority="9" w:qFormat="1"/>
+    <w:lsdException w:name="heading 8" w:locked="1" w:uiPriority="9" w:qFormat="1"/>
+    <w:lsdException w:name="heading 9" w:locked="1" w:uiPriority="9" w:qFormat="1"/>
+    <w:lsdException w:name="toc 1" w:locked="1" w:uiPriority="39"/>
+    <w:lsdException w:name="toc 2" w:locked="1" w:uiPriority="39"/>
+    <w:lsdException w:name="toc 3" w:locked="1" w:uiPriority="39"/>
+    <w:lsdException w:name="toc 4" w:locked="1" w:uiPriority="39"/>
+    <w:lsdException w:name="toc 5" w:locked="1" w:uiPriority="39"/>
+    <w:lsdException w:name="toc 6" w:locked="1" w:uiPriority="39"/>
+    <w:lsdException w:name="toc 7" w:locked="1" w:uiPriority="39"/>
+    <w:lsdException w:name="toc 8" w:locked="1" w:uiPriority="39"/>
+    <w:lsdException w:name="toc 9" w:locked="1" w:uiPriority="39"/>
+    <w:lsdException w:name="header" w:semiHidden="0" w:uiPriority="99" w:unhideWhenUsed="0"/>
+    <w:lsdException w:name="footer" w:semiHidden="0" w:uiPriority="99" w:unhideWhenUsed="0"/>
+    <w:lsdException w:name="caption" w:locked="1" w:uiPriority="35" w:qFormat="1"/>
+    <w:lsdException w:name="toa heading" w:semiHidden="0" w:unhideWhenUsed="0"/>
+    <w:lsdException w:name="List Number" w:semiHidden="0" w:unhideWhenUsed="0"/>
+    <w:lsdException w:name="List 2" w:semiHidden="0" w:unhideWhenUsed="0"/>
+    <w:lsdException w:name="Title" w:locked="1" w:semiHidden="0" w:uiPriority="10" w:unhideWhenUsed="0" w:qFormat="1"/>
+    <w:lsdException w:name="Default Paragraph Font" w:uiPriority="1"/>
+    <w:lsdException w:name="List Continue 4" w:semiHidden="0" w:unhideWhenUsed="0"/>
+    <w:lsdException w:name="List Continue 5" w:semiHidden="0" w:unhideWhenUsed="0"/>
+    <w:lsdException w:name="Message Header" w:semiHidden="0" w:unhideWhenUsed="0"/>
+    <w:lsdException w:name="Subtitle" w:locked="1" w:semiHidden="0" w:uiPriority="11" w:unhideWhenUsed="0" w:qFormat="1"/>
+    <w:lsdException w:name="Strong" w:locked="1" w:semiHidden="0" w:uiPriority="22" w:unhideWhenUsed="0" w:qFormat="1"/>
+    <w:lsdException w:name="Emphasis" w:locked="1" w:semiHidden="0" w:uiPriority="20" w:unhideWhenUsed="0" w:qFormat="1"/>
+    <w:lsdException w:name="HTML Top of Form" w:uiPriority="99"/>
+    <w:lsdException w:name="HTML Bottom of Form" w:uiPriority="99"/>
+    <w:lsdException w:name="Normal Table" w:uiPriority="99"/>
+    <w:lsdException w:name="No List" w:uiPriority="99"/>
+    <w:lsdException w:name="Outline List 1" w:uiPriority="99"/>
+    <w:lsdException w:name="Outline List 2" w:uiPriority="99"/>
+    <w:lsdException w:name="Outline List 3" w:uiPriority="99"/>
+    <w:lsdException w:name="Table Simple 1" w:locked="1" w:uiPriority="99"/>
+    <w:lsdException w:name="Table Simple 2" w:locked="1" w:uiPriority="99"/>
+    <w:lsdException w:name="Table Simple 3" w:locked="1" w:uiPriority="99"/>
+    <w:lsdException w:name="Table Classic 1" w:locked="1" w:uiPriority="99"/>
+    <w:lsdException w:name="Table Classic 2" w:locked="1" w:uiPriority="99"/>
+    <w:lsdException w:name="Table Classic 3" w:locked="1" w:uiPriority="99"/>
+    <w:lsdException w:name="Table Classic 4" w:locked="1" w:uiPriority="99"/>
+    <w:lsdException w:name="Table Colorful 1" w:locked="1" w:uiPriority="99"/>
+    <w:lsdException w:name="Table Colorful 2" w:locked="1" w:uiPriority="99"/>
+    <w:lsdException w:name="Table Colorful 3" w:locked="1" w:uiPriority="99"/>
+    <w:lsdException w:name="Table Columns 1" w:locked="1" w:uiPriority="99"/>
+    <w:lsdException w:name="Table Columns 2" w:locked="1" w:uiPriority="99"/>
+    <w:lsdException w:name="Table Columns 3" w:locked="1" w:uiPriority="99"/>
+    <w:lsdException w:name="Table Columns 4" w:locked="1" w:uiPriority="99"/>
+    <w:lsdException w:name="Table Columns 5" w:locked="1" w:uiPriority="99"/>
+    <w:lsdException w:name="Table Grid 1" w:locked="1" w:uiPriority="99"/>
+    <w:lsdException w:name="Table Grid 2" w:locked="1" w:uiPriority="99"/>
+    <w:lsdException w:name="Table Grid 3" w:locked="1" w:uiPriority="99"/>
+    <w:lsdException w:name="Table Grid 4" w:locked="1" w:uiPriority="99"/>
+    <w:lsdException w:name="Table Grid 5" w:locked="1" w:uiPriority="99"/>
+    <w:lsdException w:name="Table Grid 6" w:locked="1" w:uiPriority="99"/>
+    <w:lsdException w:name="Table Grid 7" w:locked="1" w:uiPriority="99"/>
+    <w:lsdException w:name="Table Grid 8" w:locked="1" w:uiPriority="99"/>
+    <w:lsdException w:name="Table List 1" w:locked="1" w:uiPriority="99"/>
+    <w:lsdException w:name="Table List 2" w:locked="1" w:uiPriority="99"/>
+    <w:lsdException w:name="Table List 3" w:locked="1" w:uiPriority="99"/>
+    <w:lsdException w:name="Table List 4" w:locked="1" w:uiPriority="99"/>
+    <w:lsdException w:name="Table List 5" w:locked="1" w:uiPriority="99"/>
+    <w:lsdException w:name="Table List 6" w:locked="1" w:uiPriority="99"/>
+    <w:lsdException w:name="Table List 7" w:locked="1" w:uiPriority="99"/>
+    <w:lsdException w:name="Table List 8" w:locked="1" w:uiPriority="99"/>
+    <w:lsdException w:name="Table 3D effects 1" w:locked="1" w:uiPriority="99"/>
+    <w:lsdException w:name="Table 3D effects 2" w:locked="1" w:uiPriority="99"/>
+    <w:lsdException w:name="Table 3D effects 3" w:locked="1" w:uiPriority="99"/>
+    <w:lsdException w:name="Table Contemporary" w:locked="1" w:uiPriority="99"/>
+    <w:lsdException w:name="Table Elegant" w:locked="1" w:uiPriority="99"/>
+    <w:lsdException w:name="Table Professional" w:locked="1" w:uiPriority="99"/>
+    <w:lsdException w:name="Table Subtle 1" w:locked="1" w:uiPriority="99"/>
+    <w:lsdException w:name="Table Subtle 2" w:locked="1" w:uiPriority="99"/>
+    <w:lsdException w:name="Table Web 1" w:locked="1" w:uiPriority="99"/>
+    <w:lsdException w:name="Table Web 2" w:locked="1" w:uiPriority="99"/>
+    <w:lsdException w:name="Table Web 3" w:locked="1" w:uiPriority="99"/>
+    <w:lsdException w:name="Balloon Text" w:uiPriority="99" w:unhideWhenUsed="0"/>
+    <w:lsdException w:name="Table Grid" w:locked="1" w:semiHidden="0" w:uiPriority="59" w:unhideWhenUsed="0"/>
+    <w:lsdException w:name="Table Theme" w:locked="1" w:uiPriority="99"/>
+    <w:lsdException w:name="Note Level 1" w:uiPriority="99"/>
+    <w:lsdException w:name="Note Level 2" w:uiPriority="99"/>
+    <w:lsdException w:name="Note Level 3" w:uiPriority="99"/>
+    <w:lsdException w:name="Note Level 4" w:uiPriority="99"/>
+    <w:lsdException w:name="Note Level 5" w:uiPriority="99"/>
+    <w:lsdException w:name="Note Level 6" w:uiPriority="99"/>
+    <w:lsdException w:name="Note Level 7" w:uiPriority="99"/>
+    <w:lsdException w:name="Note Level 8" w:uiPriority="99"/>
+    <w:lsdException w:name="Note Level 9" w:uiPriority="99"/>
+    <w:lsdException w:name="Placeholder Text" w:uiPriority="99"/>
+    <w:lsdException w:name="No Spacing" w:uiPriority="99"/>
+    <w:lsdException w:name="Light Shading" w:semiHidden="0" w:uiPriority="60" w:unhideWhenUsed="0"/>
+    <w:lsdException w:name="Light List" w:semiHidden="0" w:uiPriority="61" w:unhideWhenUsed="0"/>
+    <w:lsdException w:name="Light Grid" w:semiHidden="0" w:uiPriority="62" w:unhideWhenUsed="0"/>
+    <w:lsdException w:name="Medium Shading 1" w:semiHidden="0" w:uiPriority="63" w:unhideWhenUsed="0"/>
+    <w:lsdException w:name="Medium Shading 2" w:semiHidden="0" w:uiPriority="64" w:unhideWhenUsed="0"/>
+    <w:lsdException w:name="Medium List 1" w:semiHidden="0" w:uiPriority="65" w:unhideWhenUsed="0"/>
+    <w:lsdException w:name="Medium List 2" w:semiHidden="0" w:uiPriority="66" w:unhideWhenUsed="0"/>
+    <w:lsdException w:name="Medium Grid 1" w:semiHidden="0" w:uiPriority="67" w:unhideWhenUsed="0"/>
+    <w:lsdException w:name="Medium Grid 2" w:semiHidden="0" w:uiPriority="68" w:unhideWhenUsed="0"/>
+    <w:lsdException w:name="Medium Grid 3" w:semiHidden="0" w:uiPriority="69" w:unhideWhenUsed="0"/>
+    <w:lsdException w:name="Dark List" w:semiHidden="0" w:uiPriority="70" w:unhideWhenUsed="0"/>
+    <w:lsdException w:name="Colorful Shading" w:semiHidden="0" w:uiPriority="71" w:unhideWhenUsed="0"/>
+    <w:lsdException w:name="Colorful List" w:semiHidden="0" w:uiPriority="72" w:unhideWhenUsed="0"/>
+    <w:lsdException w:name="Colorful Grid" w:semiHidden="0" w:uiPriority="73" w:unhideWhenUsed="0"/>
+    <w:lsdException w:name="Light Shading Accent 1" w:semiHidden="0" w:uiPriority="60" w:unhideWhenUsed="0"/>
+    <w:lsdException w:name="Light List Accent 1" w:semiHidden="0" w:uiPriority="61" w:unhideWhenUsed="0"/>
+    <w:lsdException w:name="Light Grid Accent 1" w:semiHidden="0" w:uiPriority="62" w:unhideWhenUsed="0"/>
+    <w:lsdException w:name="Medium Shading 1 Accent 1" w:semiHidden="0" w:uiPriority="63" w:unhideWhenUsed="0"/>
+    <w:lsdException w:name="Medium Shading 2 Accent 1" w:semiHidden="0" w:uiPriority="64" w:unhideWhenUsed="0"/>
+    <w:lsdException w:name="Medium List 1 Accent 1" w:semiHidden="0" w:uiPriority="65" w:unhideWhenUsed="0"/>
+    <w:lsdException w:name="Revision" w:uiPriority="99"/>
+    <w:lsdException w:name="List Paragraph" w:uiPriority="99"/>
+    <w:lsdException w:name="Quote" w:uiPriority="99"/>
+    <w:lsdException w:name="Intense Quote" w:uiPriority="99"/>
+    <w:lsdException w:name="Medium List 2 Accent 1" w:semiHidden="0" w:uiPriority="66" w:unhideWhenUsed="0"/>
+    <w:lsdException w:name="Medium Grid 1 Accent 1" w:semiHidden="0" w:uiPriority="67" w:unhideWhenUsed="0"/>
+    <w:lsdException w:name="Medium Grid 2 Accent 1" w:semiHidden="0" w:uiPriority="68" w:unhideWhenUsed="0"/>
+    <w:lsdException w:name="Medium Grid 3 Accent 1" w:semiHidden="0" w:uiPriority="69" w:unhideWhenUsed="0"/>
+    <w:lsdException w:name="Dark List Accent 1" w:semiHidden="0" w:uiPriority="70" w:unhideWhenUsed="0"/>
+    <w:lsdException w:name="Colorful Shading Accent 1" w:semiHidden="0" w:uiPriority="71" w:unhideWhenUsed="0"/>
+    <w:lsdException w:name="Colorful List Accent 1" w:semiHidden="0" w:uiPriority="72" w:unhideWhenUsed="0"/>
+    <w:lsdException w:name="Colorful Grid Accent 1" w:semiHidden="0" w:uiPriority="73" w:unhideWhenUsed="0"/>
+    <w:lsdException w:name="Light Shading Accent 2" w:semiHidden="0" w:uiPriority="60" w:unhideWhenUsed="0"/>
+    <w:lsdException w:name="Light List Accent 2" w:semiHidden="0" w:uiPriority="61" w:unhideWhenUsed="0"/>
+    <w:lsdException w:name="Light Grid Accent 2" w:semiHidden="0" w:uiPriority="62" w:unhideWhenUsed="0"/>
+    <w:lsdException w:name="Medium Shading 1 Accent 2" w:semiHidden="0" w:uiPriority="63" w:unhideWhenUsed="0"/>
+    <w:lsdException w:name="Medium Shading 2 Accent 2" w:semiHidden="0" w:uiPriority="64" w:unhideWhenUsed="0"/>
+    <w:lsdException w:name="Medium List 1 Accent 2" w:semiHidden="0" w:uiPriority="65" w:unhideWhenUsed="0"/>
+    <w:lsdException w:name="Medium List 2 Accent 2" w:semiHidden="0" w:uiPriority="66" w:unhideWhenUsed="0"/>
+    <w:lsdException w:name="Medium Grid 1 Accent 2" w:semiHidden="0" w:uiPriority="67" w:unhideWhenUsed="0"/>
+    <w:lsdException w:name="Medium Grid 2 Accent 2" w:semiHidden="0" w:uiPriority="68" w:unhideWhenUsed="0"/>
+    <w:lsdException w:name="Medium Grid 3 Accent 2" w:semiHidden="0" w:uiPriority="69" w:unhideWhenUsed="0"/>
+    <w:lsdException w:name="Dark List Accent 2" w:semiHidden="0" w:uiPriority="70" w:unhideWhenUsed="0"/>
+    <w:lsdException w:name="Colorful Shading Accent 2" w:semiHidden="0" w:uiPriority="71" w:unhideWhenUsed="0"/>
+    <w:lsdException w:name="Colorful List Accent 2" w:semiHidden="0" w:uiPriority="72" w:unhideWhenUsed="0"/>
+    <w:lsdException w:name="Colorful Grid Accent 2" w:semiHidden="0" w:uiPriority="73" w:unhideWhenUsed="0"/>
+    <w:lsdException w:name="Light Shading Accent 3" w:semiHidden="0" w:uiPriority="60" w:unhideWhenUsed="0"/>
+    <w:lsdException w:name="Light List Accent 3" w:semiHidden="0" w:uiPriority="61" w:unhideWhenUsed="0"/>
+    <w:lsdException w:name="Light Grid Accent 3" w:semiHidden="0" w:uiPriority="62" w:unhideWhenUsed="0"/>
+    <w:lsdException w:name="Medium Shading 1 Accent 3" w:semiHidden="0" w:uiPriority="63" w:unhideWhenUsed="0"/>
+    <w:lsdException w:name="Medium Shading 2 Accent 3" w:semiHidden="0" w:uiPriority="64" w:unhideWhenUsed="0"/>
+    <w:lsdException w:name="Medium List 1 Accent 3" w:semiHidden="0" w:uiPriority="65" w:unhideWhenUsed="0"/>
+    <w:lsdException w:name="Medium List 2 Accent 3" w:semiHidden="0" w:uiPriority="66" w:unhideWhenUsed="0"/>
+    <w:lsdException w:name="Medium Grid 1 Accent 3" w:semiHidden="0" w:uiPriority="67" w:unhideWhenUsed="0"/>
+    <w:lsdException w:name="Medium Grid 2 Accent 3" w:semiHidden="0" w:uiPriority="68" w:unhideWhenUsed="0"/>
+    <w:lsdException w:name="Medium Grid 3 Accent 3" w:semiHidden="0" w:uiPriority="69" w:unhideWhenUsed="0"/>
+    <w:lsdException w:name="Dark List Accent 3" w:semiHidden="0" w:uiPriority="70" w:unhideWhenUsed="0"/>
+    <w:lsdException w:name="Colorful Shading Accent 3" w:semiHidden="0" w:uiPriority="71" w:unhideWhenUsed="0"/>
+    <w:lsdException w:name="Colorful List Accent 3" w:semiHidden="0" w:uiPriority="72" w:unhideWhenUsed="0"/>
+    <w:lsdException w:name="Colorful Grid Accent 3" w:semiHidden="0" w:uiPriority="73" w:unhideWhenUsed="0"/>
+    <w:lsdException w:name="Light Shading Accent 4" w:semiHidden="0" w:uiPriority="60" w:unhideWhenUsed="0"/>
+    <w:lsdException w:name="Light List Accent 4" w:semiHidden="0" w:uiPriority="61" w:unhideWhenUsed="0"/>
+    <w:lsdException w:name="Light Grid Accent 4" w:semiHidden="0" w:uiPriority="62" w:unhideWhenUsed="0"/>
+    <w:lsdException w:name="Medium Shading 1 Accent 4" w:semiHidden="0" w:uiPriority="63" w:unhideWhenUsed="0"/>
+    <w:lsdException w:name="Medium Shading 2 Accent 4" w:semiHidden="0" w:uiPriority="64" w:unhideWhenUsed="0"/>
+    <w:lsdException w:name="Medium List 1 Accent 4" w:semiHidden="0" w:uiPriority="65" w:unhideWhenUsed="0"/>
+    <w:lsdException w:name="Medium List 2 Accent 4" w:semiHidden="0" w:uiPriority="66" w:unhideWhenUsed="0"/>
+    <w:lsdException w:name="Medium Grid 1 Accent 4" w:semiHidden="0" w:uiPriority="67" w:unhideWhenUsed="0"/>
+    <w:lsdException w:name="Medium Grid 2 Accent 4" w:semiHidden="0" w:uiPriority="68" w:unhideWhenUsed="0"/>
+    <w:lsdException w:name="Medium Grid 3 Accent 4" w:semiHidden="0" w:uiPriority="69" w:unhideWhenUsed="0"/>
+    <w:lsdException w:name="Dark List Accent 4" w:semiHidden="0" w:uiPriority="70" w:unhideWhenUsed="0"/>
+    <w:lsdException w:name="Colorful Shading Accent 4" w:semiHidden="0" w:uiPriority="71" w:unhideWhenUsed="0"/>
+    <w:lsdException w:name="Colorful List Accent 4" w:semiHidden="0" w:uiPriority="72" w:unhideWhenUsed="0"/>
+    <w:lsdException w:name="Colorful Grid Accent 4" w:semiHidden="0" w:uiPriority="73" w:unhideWhenUsed="0"/>
+    <w:lsdException w:name="Light Shading Accent 5" w:semiHidden="0" w:uiPriority="60" w:unhideWhenUsed="0"/>
+    <w:lsdException w:name="Light List Accent 5" w:semiHidden="0" w:uiPriority="61" w:unhideWhenUsed="0"/>
+    <w:lsdException w:name="Light Grid Accent 5" w:semiHidden="0" w:uiPriority="62" w:unhideWhenUsed="0"/>
+    <w:lsdException w:name="Medium Shading 1 Accent 5" w:semiHidden="0" w:uiPriority="63" w:unhideWhenUsed="0"/>
+    <w:lsdException w:name="Medium Shading 2 Accent 5" w:semiHidden="0" w:uiPriority="64" w:unhideWhenUsed="0"/>
+    <w:lsdException w:name="Medium List 1 Accent 5" w:semiHidden="0" w:uiPriority="65" w:unhideWhenUsed="0"/>
+    <w:lsdException w:name="Medium List 2 Accent 5" w:semiHidden="0" w:uiPriority="66" w:unhideWhenUsed="0"/>
+    <w:lsdException w:name="Medium Grid 1 Accent 5" w:semiHidden="0" w:uiPriority="67" w:unhideWhenUsed="0"/>
+    <w:lsdException w:name="Medium Grid 2 Accent 5" w:semiHidden="0" w:uiPriority="68" w:unhideWhenUsed="0"/>
+    <w:lsdException w:name="Medium Grid 3 Accent 5" w:semiHidden="0" w:uiPriority="69" w:unhideWhenUsed="0"/>
+    <w:lsdException w:name="Dark List Accent 5" w:semiHidden="0" w:uiPriority="70" w:unhideWhenUsed="0"/>
+    <w:lsdException w:name="Colorful Shading Accent 5" w:semiHidden="0" w:uiPriority="71" w:unhideWhenUsed="0"/>
+    <w:lsdException w:name="Colorful List Accent 5" w:semiHidden="0" w:uiPriority="72" w:unhideWhenUsed="0"/>
+    <w:lsdException w:name="Colorful Grid Accent 5" w:semiHidden="0" w:uiPriority="73" w:unhideWhenUsed="0"/>
+    <w:lsdException w:name="Light Shading Accent 6" w:semiHidden="0" w:uiPriority="60" w:unhideWhenUsed="0"/>
+    <w:lsdException w:name="Light List Accent 6" w:semiHidden="0" w:uiPriority="61" w:unhideWhenUsed="0"/>
+    <w:lsdException w:name="Light Grid Accent 6" w:semiHidden="0" w:uiPriority="62" w:unhideWhenUsed="0"/>
+    <w:lsdException w:name="Medium Shading 1 Accent 6" w:semiHidden="0" w:uiPriority="63" w:unhideWhenUsed="0"/>
+    <w:lsdException w:name="Medium Shading 2 Accent 6" w:semiHidden="0" w:uiPriority="64" w:unhideWhenUsed="0"/>
+    <w:lsdException w:name="Medium List 1 Accent 6" w:semiHidden="0" w:uiPriority="65" w:unhideWhenUsed="0"/>
+    <w:lsdException w:name="Medium List 2 Accent 6" w:semiHidden="0" w:uiPriority="66" w:unhideWhenUsed="0"/>
+    <w:lsdException w:name="Medium Grid 1 Accent 6" w:semiHidden="0" w:uiPriority="67" w:unhideWhenUsed="0"/>
+    <w:lsdException w:name="Medium Grid 2 Accent 6" w:semiHidden="0" w:uiPriority="68" w:unhideWhenUsed="0"/>
+    <w:lsdException w:name="Medium Grid 3 Accent 6" w:semiHidden="0" w:uiPriority="69" w:unhideWhenUsed="0"/>
+    <w:lsdException w:name="Dark List Accent 6" w:semiHidden="0" w:uiPriority="70" w:unhideWhenUsed="0"/>
+    <w:lsdException w:name="Colorful Shading Accent 6" w:semiHidden="0" w:uiPriority="71" w:unhideWhenUsed="0"/>
+    <w:lsdException w:name="Colorful List Accent 6" w:semiHidden="0" w:uiPriority="72" w:unhideWhenUsed="0"/>
+    <w:lsdException w:name="Colorful Grid Accent 6" w:semiHidden="0" w:uiPriority="73" w:unhideWhenUsed="0"/>
+    <w:lsdException w:name="Subtle Emphasis" w:semiHidden="0" w:uiPriority="19" w:unhideWhenUsed="0" w:qFormat="1"/>
+    <w:lsdException w:name="Intense Emphasis" w:semiHidden="0" w:uiPriority="21" w:unhideWhenUsed="0" w:qFormat="1"/>
+    <w:lsdException w:name="Subtle Reference" w:semiHidden="0" w:uiPriority="31" w:unhideWhenUsed="0" w:qFormat="1"/>
+    <w:lsdException w:name="Intense Reference" w:semiHidden="0" w:uiPriority="32" w:unhideWhenUsed="0" w:qFormat="1"/>
+    <w:lsdException w:name="Book Title" w:semiHidden="0" w:uiPriority="33" w:unhideWhenUsed="0" w:qFormat="1"/>
+    <w:lsdException w:name="Bibliography" w:uiPriority="37"/>
+    <w:lsdException w:name="TOC Heading" w:uiPriority="39" w:qFormat="1"/>
   </w:latentStyles>
-  <w:style w:type="paragraph" w:default="1" w:styleId="1">
+  <w:style w:type="paragraph" w:default="1" w:styleId="a">
     <w:name w:val="Normal"/>
     <w:qFormat/>
-    <w:uiPriority w:val="0"/>
     <w:pPr>
       <w:widowControl w:val="0"/>
       <w:jc w:val="both"/>
     </w:pPr>
     <w:rPr>
-      <w:rFonts w:ascii="Calibri" w:hAnsi="Calibri" w:eastAsia="宋体" w:cs="Times New Roman"/>
+      <w:rFonts w:cs="Times New Roman"/>
       <w:kern w:val="2"/>
       <w:sz w:val="21"/>
       <w:szCs w:val="22"/>
-      <w:lang w:val="en-US" w:eastAsia="zh-CN" w:bidi="ar-SA"/>
     </w:rPr>
   </w:style>
-  <w:style w:type="character" w:default="1" w:styleId="5">
+  <w:style w:type="character" w:default="1" w:styleId="a0">
     <w:name w:val="Default Paragraph Font"/>
+    <w:uiPriority w:val="1"/>
+    <w:semiHidden/>
     <w:unhideWhenUsed/>
-    <w:uiPriority w:val="1"/>
   </w:style>
-  <w:style w:type="table" w:default="1" w:styleId="6">
+  <w:style w:type="table" w:default="1" w:styleId="a1">
     <w:name w:val="Normal Table"/>
+    <w:uiPriority w:val="99"/>
+    <w:semiHidden/>
     <w:unhideWhenUsed/>
-    <w:uiPriority w:val="99"/>
     <w:tblPr>
-      <w:tblLayout w:type="fixed"/>
+      <w:tblInd w:w="0" w:type="dxa"/>
       <w:tblCellMar>
         <w:top w:w="0" w:type="dxa"/>
         <w:left w:w="108" w:type="dxa"/>
@@ -1155,22 +1175,28 @@
       </w:tblCellMar>
     </w:tblPr>
   </w:style>
-  <w:style w:type="paragraph" w:styleId="2">
+  <w:style w:type="numbering" w:default="1" w:styleId="a2">
+    <w:name w:val="No List"/>
+    <w:uiPriority w:val="99"/>
+    <w:semiHidden/>
+    <w:unhideWhenUsed/>
+  </w:style>
+  <w:style w:type="paragraph" w:styleId="a3">
     <w:name w:val="Balloon Text"/>
-    <w:basedOn w:val="1"/>
-    <w:link w:val="7"/>
+    <w:basedOn w:val="a"/>
+    <w:link w:val="a4"/>
+    <w:uiPriority w:val="99"/>
     <w:semiHidden/>
-    <w:uiPriority w:val="99"/>
     <w:rPr>
       <w:rFonts w:ascii="Times New Roman" w:hAnsi="Times New Roman"/>
       <w:sz w:val="18"/>
       <w:szCs w:val="18"/>
     </w:rPr>
   </w:style>
-  <w:style w:type="paragraph" w:styleId="3">
+  <w:style w:type="paragraph" w:styleId="a5">
     <w:name w:val="footer"/>
-    <w:basedOn w:val="1"/>
-    <w:link w:val="8"/>
+    <w:basedOn w:val="a"/>
+    <w:link w:val="a6"/>
     <w:uiPriority w:val="99"/>
     <w:pPr>
       <w:tabs>
@@ -1185,14 +1211,14 @@
       <w:szCs w:val="18"/>
     </w:rPr>
   </w:style>
-  <w:style w:type="paragraph" w:styleId="4">
+  <w:style w:type="paragraph" w:styleId="a7">
     <w:name w:val="header"/>
-    <w:basedOn w:val="1"/>
-    <w:link w:val="9"/>
+    <w:basedOn w:val="a"/>
+    <w:link w:val="a8"/>
     <w:uiPriority w:val="99"/>
     <w:pPr>
       <w:pBdr>
-        <w:bottom w:val="single" w:color="auto" w:sz="6" w:space="1"/>
+        <w:bottom w:val="single" w:sz="6" w:space="1" w:color="auto"/>
       </w:pBdr>
       <w:tabs>
         <w:tab w:val="center" w:pos="4153"/>
@@ -1206,54 +1232,245 @@
       <w:szCs w:val="18"/>
     </w:rPr>
   </w:style>
-  <w:style w:type="character" w:customStyle="1" w:styleId="7">
-    <w:name w:val="批注框文本 字符"/>
-    <w:link w:val="2"/>
+  <w:style w:type="character" w:customStyle="1" w:styleId="a4">
+    <w:name w:val="批注框文本字符"/>
+    <w:link w:val="a3"/>
+    <w:uiPriority w:val="99"/>
     <w:semiHidden/>
     <w:locked/>
-    <w:uiPriority w:val="99"/>
     <w:rPr>
       <w:rFonts w:cs="Times New Roman"/>
       <w:sz w:val="2"/>
     </w:rPr>
   </w:style>
-  <w:style w:type="character" w:customStyle="1" w:styleId="8">
-    <w:name w:val="页脚 字符"/>
-    <w:link w:val="3"/>
+  <w:style w:type="character" w:customStyle="1" w:styleId="a6">
+    <w:name w:val="页脚字符"/>
+    <w:link w:val="a5"/>
+    <w:uiPriority w:val="99"/>
     <w:locked/>
-    <w:uiPriority w:val="99"/>
     <w:rPr>
       <w:rFonts w:cs="Times New Roman"/>
       <w:sz w:val="18"/>
       <w:szCs w:val="18"/>
     </w:rPr>
   </w:style>
-  <w:style w:type="character" w:customStyle="1" w:styleId="9">
-    <w:name w:val="页眉 字符"/>
-    <w:link w:val="4"/>
+  <w:style w:type="character" w:customStyle="1" w:styleId="a8">
+    <w:name w:val="页眉字符"/>
+    <w:link w:val="a7"/>
+    <w:uiPriority w:val="99"/>
     <w:locked/>
-    <w:uiPriority w:val="99"/>
     <w:rPr>
       <w:rFonts w:cs="Times New Roman"/>
       <w:sz w:val="18"/>
       <w:szCs w:val="18"/>
     </w:rPr>
   </w:style>
-  <w:style w:type="paragraph" w:customStyle="1" w:styleId="10">
+  <w:style w:type="paragraph" w:customStyle="1" w:styleId="ListParagraph1">
     <w:name w:val="List Paragraph1"/>
-    <w:basedOn w:val="1"/>
+    <w:basedOn w:val="a"/>
     <w:uiPriority w:val="99"/>
     <w:pPr>
-      <w:ind w:firstLine="420" w:firstLineChars="200"/>
+      <w:ind w:firstLineChars="200" w:firstLine="420"/>
     </w:pPr>
   </w:style>
-  <w:style w:type="paragraph" w:customStyle="1" w:styleId="11">
+  <w:style w:type="paragraph" w:customStyle="1" w:styleId="1">
     <w:name w:val="列出段落1"/>
-    <w:basedOn w:val="1"/>
+    <w:basedOn w:val="a"/>
     <w:uiPriority w:val="99"/>
     <w:pPr>
-      <w:ind w:firstLine="420" w:firstLineChars="200"/>
+      <w:ind w:firstLineChars="200" w:firstLine="420"/>
     </w:pPr>
+  </w:style>
+</w:styles>
+</file>
+
+<file path=word/stylesWithEffects.xml><?xml version="1.0" encoding="utf-8"?>
+<w:styles xmlns:wpc="http://schemas.microsoft.com/office/word/2010/wordprocessingCanvas" xmlns:mo="http://schemas.microsoft.com/office/mac/office/2008/main" xmlns:mc="http://schemas.openxmlformats.org/markup-compatibility/2006" xmlns:mv="urn:schemas-microsoft-com:mac:vml" xmlns:o="urn:schemas-microsoft-com:office:office" xmlns:r="http://schemas.openxmlformats.org/officeDocument/2006/relationships" xmlns:m="http://schemas.openxmlformats.org/officeDocument/2006/math" xmlns:v="urn:schemas-microsoft-com:vml" xmlns:wp14="http://schemas.microsoft.com/office/word/2010/wordprocessingDrawing" xmlns:wp="http://schemas.openxmlformats.org/drawingml/2006/wordprocessingDrawing" xmlns:w10="urn:schemas-microsoft-com:office:word" xmlns:w="http://schemas.openxmlformats.org/wordprocessingml/2006/main" xmlns:w14="http://schemas.microsoft.com/office/word/2010/wordml" xmlns:wpg="http://schemas.microsoft.com/office/word/2010/wordprocessingGroup" xmlns:wpi="http://schemas.microsoft.com/office/word/2010/wordprocessingInk" xmlns:wne="http://schemas.microsoft.com/office/word/2006/wordml" xmlns:wps="http://schemas.microsoft.com/office/word/2010/wordprocessingShape" mc:Ignorable="w14 wp14">
+  <w:docDefaults>
+    <w:rPrDefault>
+      <w:rPr>
+        <w:rFonts w:asciiTheme="minorHAnsi" w:eastAsiaTheme="minorEastAsia" w:hAnsiTheme="minorHAnsi" w:cstheme="minorBidi"/>
+        <w:kern w:val="2"/>
+        <w:sz w:val="24"/>
+        <w:szCs w:val="24"/>
+        <w:lang w:val="en-US" w:eastAsia="zh-CN" w:bidi="ar-SA"/>
+      </w:rPr>
+    </w:rPrDefault>
+    <w:pPrDefault/>
+  </w:docDefaults>
+  <w:latentStyles w:defLockedState="0" w:defUIPriority="99" w:defSemiHidden="1" w:defUnhideWhenUsed="1" w:defQFormat="0" w:count="276">
+    <w:lsdException w:name="Normal" w:semiHidden="0" w:uiPriority="0" w:unhideWhenUsed="0" w:qFormat="1"/>
+    <w:lsdException w:name="heading 1" w:semiHidden="0" w:uiPriority="9" w:unhideWhenUsed="0" w:qFormat="1"/>
+    <w:lsdException w:name="heading 2" w:uiPriority="9" w:qFormat="1"/>
+    <w:lsdException w:name="heading 3" w:uiPriority="9" w:qFormat="1"/>
+    <w:lsdException w:name="heading 4" w:uiPriority="9" w:qFormat="1"/>
+    <w:lsdException w:name="heading 5" w:uiPriority="9" w:qFormat="1"/>
+    <w:lsdException w:name="heading 6" w:uiPriority="9" w:qFormat="1"/>
+    <w:lsdException w:name="heading 7" w:uiPriority="9" w:qFormat="1"/>
+    <w:lsdException w:name="heading 8" w:uiPriority="9" w:qFormat="1"/>
+    <w:lsdException w:name="heading 9" w:uiPriority="9" w:qFormat="1"/>
+    <w:lsdException w:name="toc 1" w:uiPriority="39"/>
+    <w:lsdException w:name="toc 2" w:uiPriority="39"/>
+    <w:lsdException w:name="toc 3" w:uiPriority="39"/>
+    <w:lsdException w:name="toc 4" w:uiPriority="39"/>
+    <w:lsdException w:name="toc 5" w:uiPriority="39"/>
+    <w:lsdException w:name="toc 6" w:uiPriority="39"/>
+    <w:lsdException w:name="toc 7" w:uiPriority="39"/>
+    <w:lsdException w:name="toc 8" w:uiPriority="39"/>
+    <w:lsdException w:name="toc 9" w:uiPriority="39"/>
+    <w:lsdException w:name="caption" w:uiPriority="35" w:qFormat="1"/>
+    <w:lsdException w:name="Title" w:semiHidden="0" w:uiPriority="10" w:unhideWhenUsed="0" w:qFormat="1"/>
+    <w:lsdException w:name="Default Paragraph Font" w:uiPriority="1"/>
+    <w:lsdException w:name="Subtitle" w:semiHidden="0" w:uiPriority="11" w:unhideWhenUsed="0" w:qFormat="1"/>
+    <w:lsdException w:name="Strong" w:semiHidden="0" w:uiPriority="22" w:unhideWhenUsed="0" w:qFormat="1"/>
+    <w:lsdException w:name="Emphasis" w:semiHidden="0" w:uiPriority="20" w:unhideWhenUsed="0" w:qFormat="1"/>
+    <w:lsdException w:name="Table Grid" w:semiHidden="0" w:uiPriority="59" w:unhideWhenUsed="0"/>
+    <w:lsdException w:name="Placeholder Text" w:unhideWhenUsed="0"/>
+    <w:lsdException w:name="No Spacing" w:semiHidden="0" w:uiPriority="1" w:unhideWhenUsed="0" w:qFormat="1"/>
+    <w:lsdException w:name="Light Shading" w:semiHidden="0" w:uiPriority="60" w:unhideWhenUsed="0"/>
+    <w:lsdException w:name="Light List" w:semiHidden="0" w:uiPriority="61" w:unhideWhenUsed="0"/>
+    <w:lsdException w:name="Light Grid" w:semiHidden="0" w:uiPriority="62" w:unhideWhenUsed="0"/>
+    <w:lsdException w:name="Medium Shading 1" w:semiHidden="0" w:uiPriority="63" w:unhideWhenUsed="0"/>
+    <w:lsdException w:name="Medium Shading 2" w:semiHidden="0" w:uiPriority="64" w:unhideWhenUsed="0"/>
+    <w:lsdException w:name="Medium List 1" w:semiHidden="0" w:uiPriority="65" w:unhideWhenUsed="0"/>
+    <w:lsdException w:name="Medium List 2" w:semiHidden="0" w:uiPriority="66" w:unhideWhenUsed="0"/>
+    <w:lsdException w:name="Medium Grid 1" w:semiHidden="0" w:uiPriority="67" w:unhideWhenUsed="0"/>
+    <w:lsdException w:name="Medium Grid 2" w:semiHidden="0" w:uiPriority="68" w:unhideWhenUsed="0"/>
+    <w:lsdException w:name="Medium Grid 3" w:semiHidden="0" w:uiPriority="69" w:unhideWhenUsed="0"/>
+    <w:lsdException w:name="Dark List" w:semiHidden="0" w:uiPriority="70" w:unhideWhenUsed="0"/>
+    <w:lsdException w:name="Colorful Shading" w:semiHidden="0" w:uiPriority="71" w:unhideWhenUsed="0"/>
+    <w:lsdException w:name="Colorful List" w:semiHidden="0" w:uiPriority="72" w:unhideWhenUsed="0"/>
+    <w:lsdException w:name="Colorful Grid" w:semiHidden="0" w:uiPriority="73" w:unhideWhenUsed="0"/>
+    <w:lsdException w:name="Light Shading Accent 1" w:semiHidden="0" w:uiPriority="60" w:unhideWhenUsed="0"/>
+    <w:lsdException w:name="Light List Accent 1" w:semiHidden="0" w:uiPriority="61" w:unhideWhenUsed="0"/>
+    <w:lsdException w:name="Light Grid Accent 1" w:semiHidden="0" w:uiPriority="62" w:unhideWhenUsed="0"/>
+    <w:lsdException w:name="Medium Shading 1 Accent 1" w:semiHidden="0" w:uiPriority="63" w:unhideWhenUsed="0"/>
+    <w:lsdException w:name="Medium Shading 2 Accent 1" w:semiHidden="0" w:uiPriority="64" w:unhideWhenUsed="0"/>
+    <w:lsdException w:name="Medium List 1 Accent 1" w:semiHidden="0" w:uiPriority="65" w:unhideWhenUsed="0"/>
+    <w:lsdException w:name="Revision" w:unhideWhenUsed="0"/>
+    <w:lsdException w:name="List Paragraph" w:semiHidden="0" w:uiPriority="34" w:unhideWhenUsed="0" w:qFormat="1"/>
+    <w:lsdException w:name="Quote" w:semiHidden="0" w:uiPriority="29" w:unhideWhenUsed="0" w:qFormat="1"/>
+    <w:lsdException w:name="Intense Quote" w:semiHidden="0" w:uiPriority="30" w:unhideWhenUsed="0" w:qFormat="1"/>
+    <w:lsdException w:name="Medium List 2 Accent 1" w:semiHidden="0" w:uiPriority="66" w:unhideWhenUsed="0"/>
+    <w:lsdException w:name="Medium Grid 1 Accent 1" w:semiHidden="0" w:uiPriority="67" w:unhideWhenUsed="0"/>
+    <w:lsdException w:name="Medium Grid 2 Accent 1" w:semiHidden="0" w:uiPriority="68" w:unhideWhenUsed="0"/>
+    <w:lsdException w:name="Medium Grid 3 Accent 1" w:semiHidden="0" w:uiPriority="69" w:unhideWhenUsed="0"/>
+    <w:lsdException w:name="Dark List Accent 1" w:semiHidden="0" w:uiPriority="70" w:unhideWhenUsed="0"/>
+    <w:lsdException w:name="Colorful Shading Accent 1" w:semiHidden="0" w:uiPriority="71" w:unhideWhenUsed="0"/>
+    <w:lsdException w:name="Colorful List Accent 1" w:semiHidden="0" w:uiPriority="72" w:unhideWhenUsed="0"/>
+    <w:lsdException w:name="Colorful Grid Accent 1" w:semiHidden="0" w:uiPriority="73" w:unhideWhenUsed="0"/>
+    <w:lsdException w:name="Light Shading Accent 2" w:semiHidden="0" w:uiPriority="60" w:unhideWhenUsed="0"/>
+    <w:lsdException w:name="Light List Accent 2" w:semiHidden="0" w:uiPriority="61" w:unhideWhenUsed="0"/>
+    <w:lsdException w:name="Light Grid Accent 2" w:semiHidden="0" w:uiPriority="62" w:unhideWhenUsed="0"/>
+    <w:lsdException w:name="Medium Shading 1 Accent 2" w:semiHidden="0" w:uiPriority="63" w:unhideWhenUsed="0"/>
+    <w:lsdException w:name="Medium Shading 2 Accent 2" w:semiHidden="0" w:uiPriority="64" w:unhideWhenUsed="0"/>
+    <w:lsdException w:name="Medium List 1 Accent 2" w:semiHidden="0" w:uiPriority="65" w:unhideWhenUsed="0"/>
+    <w:lsdException w:name="Medium List 2 Accent 2" w:semiHidden="0" w:uiPriority="66" w:unhideWhenUsed="0"/>
+    <w:lsdException w:name="Medium Grid 1 Accent 2" w:semiHidden="0" w:uiPriority="67" w:unhideWhenUsed="0"/>
+    <w:lsdException w:name="Medium Grid 2 Accent 2" w:semiHidden="0" w:uiPriority="68" w:unhideWhenUsed="0"/>
+    <w:lsdException w:name="Medium Grid 3 Accent 2" w:semiHidden="0" w:uiPriority="69" w:unhideWhenUsed="0"/>
+    <w:lsdException w:name="Dark List Accent 2" w:semiHidden="0" w:uiPriority="70" w:unhideWhenUsed="0"/>
+    <w:lsdException w:name="Colorful Shading Accent 2" w:semiHidden="0" w:uiPriority="71" w:unhideWhenUsed="0"/>
+    <w:lsdException w:name="Colorful List Accent 2" w:semiHidden="0" w:uiPriority="72" w:unhideWhenUsed="0"/>
+    <w:lsdException w:name="Colorful Grid Accent 2" w:semiHidden="0" w:uiPriority="73" w:unhideWhenUsed="0"/>
+    <w:lsdException w:name="Light Shading Accent 3" w:semiHidden="0" w:uiPriority="60" w:unhideWhenUsed="0"/>
+    <w:lsdException w:name="Light List Accent 3" w:semiHidden="0" w:uiPriority="61" w:unhideWhenUsed="0"/>
+    <w:lsdException w:name="Light Grid Accent 3" w:semiHidden="0" w:uiPriority="62" w:unhideWhenUsed="0"/>
+    <w:lsdException w:name="Medium Shading 1 Accent 3" w:semiHidden="0" w:uiPriority="63" w:unhideWhenUsed="0"/>
+    <w:lsdException w:name="Medium Shading 2 Accent 3" w:semiHidden="0" w:uiPriority="64" w:unhideWhenUsed="0"/>
+    <w:lsdException w:name="Medium List 1 Accent 3" w:semiHidden="0" w:uiPriority="65" w:unhideWhenUsed="0"/>
+    <w:lsdException w:name="Medium List 2 Accent 3" w:semiHidden="0" w:uiPriority="66" w:unhideWhenUsed="0"/>
+    <w:lsdException w:name="Medium Grid 1 Accent 3" w:semiHidden="0" w:uiPriority="67" w:unhideWhenUsed="0"/>
+    <w:lsdException w:name="Medium Grid 2 Accent 3" w:semiHidden="0" w:uiPriority="68" w:unhideWhenUsed="0"/>
+    <w:lsdException w:name="Medium Grid 3 Accent 3" w:semiHidden="0" w:uiPriority="69" w:unhideWhenUsed="0"/>
+    <w:lsdException w:name="Dark List Accent 3" w:semiHidden="0" w:uiPriority="70" w:unhideWhenUsed="0"/>
+    <w:lsdException w:name="Colorful Shading Accent 3" w:semiHidden="0" w:uiPriority="71" w:unhideWhenUsed="0"/>
+    <w:lsdException w:name="Colorful List Accent 3" w:semiHidden="0" w:uiPriority="72" w:unhideWhenUsed="0"/>
+    <w:lsdException w:name="Colorful Grid Accent 3" w:semiHidden="0" w:uiPriority="73" w:unhideWhenUsed="0"/>
+    <w:lsdException w:name="Light Shading Accent 4" w:semiHidden="0" w:uiPriority="60" w:unhideWhenUsed="0"/>
+    <w:lsdException w:name="Light List Accent 4" w:semiHidden="0" w:uiPriority="61" w:unhideWhenUsed="0"/>
+    <w:lsdException w:name="Light Grid Accent 4" w:semiHidden="0" w:uiPriority="62" w:unhideWhenUsed="0"/>
+    <w:lsdException w:name="Medium Shading 1 Accent 4" w:semiHidden="0" w:uiPriority="63" w:unhideWhenUsed="0"/>
+    <w:lsdException w:name="Medium Shading 2 Accent 4" w:semiHidden="0" w:uiPriority="64" w:unhideWhenUsed="0"/>
+    <w:lsdException w:name="Medium List 1 Accent 4" w:semiHidden="0" w:uiPriority="65" w:unhideWhenUsed="0"/>
+    <w:lsdException w:name="Medium List 2 Accent 4" w:semiHidden="0" w:uiPriority="66" w:unhideWhenUsed="0"/>
+    <w:lsdException w:name="Medium Grid 1 Accent 4" w:semiHidden="0" w:uiPriority="67" w:unhideWhenUsed="0"/>
+    <w:lsdException w:name="Medium Grid 2 Accent 4" w:semiHidden="0" w:uiPriority="68" w:unhideWhenUsed="0"/>
+    <w:lsdException w:name="Medium Grid 3 Accent 4" w:semiHidden="0" w:uiPriority="69" w:unhideWhenUsed="0"/>
+    <w:lsdException w:name="Dark List Accent 4" w:semiHidden="0" w:uiPriority="70" w:unhideWhenUsed="0"/>
+    <w:lsdException w:name="Colorful Shading Accent 4" w:semiHidden="0" w:uiPriority="71" w:unhideWhenUsed="0"/>
+    <w:lsdException w:name="Colorful List Accent 4" w:semiHidden="0" w:uiPriority="72" w:unhideWhenUsed="0"/>
+    <w:lsdException w:name="Colorful Grid Accent 4" w:semiHidden="0" w:uiPriority="73" w:unhideWhenUsed="0"/>
+    <w:lsdException w:name="Light Shading Accent 5" w:semiHidden="0" w:uiPriority="60" w:unhideWhenUsed="0"/>
+    <w:lsdException w:name="Light List Accent 5" w:semiHidden="0" w:uiPriority="61" w:unhideWhenUsed="0"/>
+    <w:lsdException w:name="Light Grid Accent 5" w:semiHidden="0" w:uiPriority="62" w:unhideWhenUsed="0"/>
+    <w:lsdException w:name="Medium Shading 1 Accent 5" w:semiHidden="0" w:uiPriority="63" w:unhideWhenUsed="0"/>
+    <w:lsdException w:name="Medium Shading 2 Accent 5" w:semiHidden="0" w:uiPriority="64" w:unhideWhenUsed="0"/>
+    <w:lsdException w:name="Medium List 1 Accent 5" w:semiHidden="0" w:uiPriority="65" w:unhideWhenUsed="0"/>
+    <w:lsdException w:name="Medium List 2 Accent 5" w:semiHidden="0" w:uiPriority="66" w:unhideWhenUsed="0"/>
+    <w:lsdException w:name="Medium Grid 1 Accent 5" w:semiHidden="0" w:uiPriority="67" w:unhideWhenUsed="0"/>
+    <w:lsdException w:name="Medium Grid 2 Accent 5" w:semiHidden="0" w:uiPriority="68" w:unhideWhenUsed="0"/>
+    <w:lsdException w:name="Medium Grid 3 Accent 5" w:semiHidden="0" w:uiPriority="69" w:unhideWhenUsed="0"/>
+    <w:lsdException w:name="Dark List Accent 5" w:semiHidden="0" w:uiPriority="70" w:unhideWhenUsed="0"/>
+    <w:lsdException w:name="Colorful Shading Accent 5" w:semiHidden="0" w:uiPriority="71" w:unhideWhenUsed="0"/>
+    <w:lsdException w:name="Colorful List Accent 5" w:semiHidden="0" w:uiPriority="72" w:unhideWhenUsed="0"/>
+    <w:lsdException w:name="Colorful Grid Accent 5" w:semiHidden="0" w:uiPriority="73" w:unhideWhenUsed="0"/>
+    <w:lsdException w:name="Light Shading Accent 6" w:semiHidden="0" w:uiPriority="60" w:unhideWhenUsed="0"/>
+    <w:lsdException w:name="Light List Accent 6" w:semiHidden="0" w:uiPriority="61" w:unhideWhenUsed="0"/>
+    <w:lsdException w:name="Light Grid Accent 6" w:semiHidden="0" w:uiPriority="62" w:unhideWhenUsed="0"/>
+    <w:lsdException w:name="Medium Shading 1 Accent 6" w:semiHidden="0" w:uiPriority="63" w:unhideWhenUsed="0"/>
+    <w:lsdException w:name="Medium Shading 2 Accent 6" w:semiHidden="0" w:uiPriority="64" w:unhideWhenUsed="0"/>
+    <w:lsdException w:name="Medium List 1 Accent 6" w:semiHidden="0" w:uiPriority="65" w:unhideWhenUsed="0"/>
+    <w:lsdException w:name="Medium List 2 Accent 6" w:semiHidden="0" w:uiPriority="66" w:unhideWhenUsed="0"/>
+    <w:lsdException w:name="Medium Grid 1 Accent 6" w:semiHidden="0" w:uiPriority="67" w:unhideWhenUsed="0"/>
+    <w:lsdException w:name="Medium Grid 2 Accent 6" w:semiHidden="0" w:uiPriority="68" w:unhideWhenUsed="0"/>
+    <w:lsdException w:name="Medium Grid 3 Accent 6" w:semiHidden="0" w:uiPriority="69" w:unhideWhenUsed="0"/>
+    <w:lsdException w:name="Dark List Accent 6" w:semiHidden="0" w:uiPriority="70" w:unhideWhenUsed="0"/>
+    <w:lsdException w:name="Colorful Shading Accent 6" w:semiHidden="0" w:uiPriority="71" w:unhideWhenUsed="0"/>
+    <w:lsdException w:name="Colorful List Accent 6" w:semiHidden="0" w:uiPriority="72" w:unhideWhenUsed="0"/>
+    <w:lsdException w:name="Colorful Grid Accent 6" w:semiHidden="0" w:uiPriority="73" w:unhideWhenUsed="0"/>
+    <w:lsdException w:name="Subtle Emphasis" w:semiHidden="0" w:uiPriority="19" w:unhideWhenUsed="0" w:qFormat="1"/>
+    <w:lsdException w:name="Intense Emphasis" w:semiHidden="0" w:uiPriority="21" w:unhideWhenUsed="0" w:qFormat="1"/>
+    <w:lsdException w:name="Subtle Reference" w:semiHidden="0" w:uiPriority="31" w:unhideWhenUsed="0" w:qFormat="1"/>
+    <w:lsdException w:name="Intense Reference" w:semiHidden="0" w:uiPriority="32" w:unhideWhenUsed="0" w:qFormat="1"/>
+    <w:lsdException w:name="Book Title" w:semiHidden="0" w:uiPriority="33" w:unhideWhenUsed="0" w:qFormat="1"/>
+    <w:lsdException w:name="Bibliography" w:uiPriority="37"/>
+    <w:lsdException w:name="TOC Heading" w:uiPriority="39" w:qFormat="1"/>
+  </w:latentStyles>
+  <w:style w:type="paragraph" w:default="1" w:styleId="a">
+    <w:name w:val="Normal"/>
+    <w:qFormat/>
+    <w:pPr>
+      <w:widowControl w:val="0"/>
+      <w:jc w:val="both"/>
+    </w:pPr>
+  </w:style>
+  <w:style w:type="character" w:default="1" w:styleId="a0">
+    <w:name w:val="Default Paragraph Font"/>
+    <w:uiPriority w:val="1"/>
+    <w:semiHidden/>
+    <w:unhideWhenUsed/>
+  </w:style>
+  <w:style w:type="table" w:default="1" w:styleId="a1">
+    <w:name w:val="Normal Table"/>
+    <w:uiPriority w:val="99"/>
+    <w:semiHidden/>
+    <w:unhideWhenUsed/>
+    <w:tblPr>
+      <w:tblInd w:w="0" w:type="dxa"/>
+      <w:tblCellMar>
+        <w:top w:w="0" w:type="dxa"/>
+        <w:left w:w="108" w:type="dxa"/>
+        <w:bottom w:w="0" w:type="dxa"/>
+        <w:right w:w="108" w:type="dxa"/>
+      </w:tblCellMar>
+    </w:tblPr>
+  </w:style>
+  <w:style w:type="numbering" w:default="1" w:styleId="a2">
+    <w:name w:val="No List"/>
+    <w:uiPriority w:val="99"/>
+    <w:semiHidden/>
+    <w:unhideWhenUsed/>
   </w:style>
 </w:styles>
 </file>
@@ -1537,6 +1754,7 @@
     </a:fmtScheme>
   </a:themeElements>
   <a:objectDefaults/>
+  <a:extraClrSchemeLst/>
 </a:theme>
 </file>
 

</xml_diff>